<commit_message>
20190213: update de xuat
</commit_message>
<xml_diff>
--- a/LV004_De-xuat-mo-hinh.docx
+++ b/LV004_De-xuat-mo-hinh.docx
@@ -1,6 +1,6 @@
 
 <file path=word/document.xml><?xml version="1.0" encoding="utf-8"?>
-<w:document xmlns:ve="http://schemas.openxmlformats.org/markup-compatibility/2006" xmlns:o="urn:schemas-microsoft-com:office:office" xmlns:r="http://schemas.openxmlformats.org/officeDocument/2006/relationships" xmlns:m="http://schemas.openxmlformats.org/officeDocument/2006/math" xmlns:v="urn:schemas-microsoft-com:vml" xmlns:wp="http://schemas.openxmlformats.org/drawingml/2006/wordprocessingDrawing" xmlns:w10="urn:schemas-microsoft-com:office:word" xmlns:w="http://schemas.openxmlformats.org/wordprocessingml/2006/main" xmlns:wne="http://schemas.microsoft.com/office/word/2006/wordml">
+<w:document xmlns:wpc="http://schemas.microsoft.com/office/word/2010/wordprocessingCanvas" xmlns:cx="http://schemas.microsoft.com/office/drawing/2014/chartex" xmlns:cx1="http://schemas.microsoft.com/office/drawing/2015/9/8/chartex" xmlns:mc="http://schemas.openxmlformats.org/markup-compatibility/2006" xmlns:o="urn:schemas-microsoft-com:office:office" xmlns:r="http://schemas.openxmlformats.org/officeDocument/2006/relationships" xmlns:m="http://schemas.openxmlformats.org/officeDocument/2006/math" xmlns:v="urn:schemas-microsoft-com:vml" xmlns:wp14="http://schemas.microsoft.com/office/word/2010/wordprocessingDrawing" xmlns:wp="http://schemas.openxmlformats.org/drawingml/2006/wordprocessingDrawing" xmlns:w10="urn:schemas-microsoft-com:office:word" xmlns:w="http://schemas.openxmlformats.org/wordprocessingml/2006/main" xmlns:w14="http://schemas.microsoft.com/office/word/2010/wordml" xmlns:w15="http://schemas.microsoft.com/office/word/2012/wordml" xmlns:w16se="http://schemas.microsoft.com/office/word/2015/wordml/symex" xmlns:wpg="http://schemas.microsoft.com/office/word/2010/wordprocessingGroup" xmlns:wpi="http://schemas.microsoft.com/office/word/2010/wordprocessingInk" xmlns:wne="http://schemas.microsoft.com/office/word/2006/wordml" xmlns:wps="http://schemas.microsoft.com/office/word/2010/wordprocessingShape" mc:Ignorable="w14 w15 w16se wp14">
   <w:body>
     <w:p>
       <w:pPr>
@@ -83,7 +83,15 @@
           <w:sz w:val="26"/>
           <w:szCs w:val="26"/>
         </w:rPr>
-        <w:t>4.</w:t>
+        <w:t>3</w:t>
+      </w:r>
+      <w:r>
+        <w:rPr>
+          <w:b/>
+          <w:sz w:val="26"/>
+          <w:szCs w:val="26"/>
+        </w:rPr>
+        <w:t>.</w:t>
       </w:r>
       <w:r>
         <w:rPr>
@@ -449,534 +457,23 @@
           <w:sz w:val="26"/>
           <w:szCs w:val="26"/>
         </w:rPr>
-        <w:t>Thiết kế</w:t>
-      </w:r>
-      <w:r>
-        <w:rPr>
-          <w:b/>
-          <w:sz w:val="26"/>
-          <w:szCs w:val="26"/>
-        </w:rPr>
-        <w:t xml:space="preserve"> mô hình đám mây PaaS - BaaS</w:t>
-      </w:r>
-    </w:p>
-    <w:p>
-      <w:pPr>
-        <w:jc w:val="both"/>
-        <w:rPr>
-          <w:sz w:val="26"/>
-          <w:szCs w:val="26"/>
-        </w:rPr>
-      </w:pPr>
-      <w:r>
-        <w:rPr>
-          <w:sz w:val="26"/>
-          <w:szCs w:val="26"/>
-        </w:rPr>
-        <w:t>Điện toán đám mây là giải pháp điện toán dựa trên Internet, ở đó cung cấp tài nguyên chia sẻ giống như dòng điện được phân phối trên lưới điện. Các máy chủ trong đám mây được cấu hình để làm việc cùng nhau và các ứng dụng khác nhau sử dụng sức mạnh điện toán tập hợp, cứ như thể là chúng đang chạy trên một hệ thống duy nhất.</w:t>
-      </w:r>
-    </w:p>
-    <w:p>
-      <w:pPr>
-        <w:jc w:val="both"/>
-        <w:rPr>
-          <w:sz w:val="26"/>
-          <w:szCs w:val="26"/>
-        </w:rPr>
-      </w:pPr>
-      <w:r>
-        <w:rPr>
-          <w:sz w:val="26"/>
-          <w:szCs w:val="26"/>
-        </w:rPr>
-        <w:lastRenderedPageBreak/>
-        <w:t>Mô hình điệ</w:t>
-      </w:r>
-      <w:r>
-        <w:rPr>
-          <w:sz w:val="26"/>
-          <w:szCs w:val="26"/>
-        </w:rPr>
-        <w:t xml:space="preserve">n toán đám mây </w:t>
-      </w:r>
-      <w:r>
-        <w:rPr>
-          <w:sz w:val="26"/>
-          <w:szCs w:val="26"/>
-        </w:rPr>
-        <w:t xml:space="preserve">được thiết kế thuộc kiểu </w:t>
-      </w:r>
-      <w:r>
-        <w:rPr>
-          <w:sz w:val="26"/>
-          <w:szCs w:val="26"/>
-        </w:rPr>
-        <w:t>P</w:t>
-      </w:r>
-      <w:r>
-        <w:rPr>
-          <w:sz w:val="26"/>
-          <w:szCs w:val="26"/>
-        </w:rPr>
-        <w:t>aa</w:t>
-      </w:r>
-      <w:r>
-        <w:rPr>
-          <w:sz w:val="26"/>
-          <w:szCs w:val="26"/>
-        </w:rPr>
-        <w:t>S</w:t>
-      </w:r>
-      <w:r>
-        <w:rPr>
-          <w:sz w:val="26"/>
-          <w:szCs w:val="26"/>
-        </w:rPr>
-        <w:t xml:space="preserve"> (</w:t>
-      </w:r>
-      <w:r>
-        <w:rPr>
-          <w:sz w:val="26"/>
-          <w:szCs w:val="26"/>
-        </w:rPr>
-        <w:t>Platform</w:t>
-      </w:r>
-      <w:r>
-        <w:rPr>
-          <w:sz w:val="26"/>
-          <w:szCs w:val="26"/>
-        </w:rPr>
-        <w:t xml:space="preserve"> as a service)</w:t>
-      </w:r>
-      <w:r>
-        <w:rPr>
-          <w:sz w:val="26"/>
-          <w:szCs w:val="26"/>
-        </w:rPr>
-        <w:t xml:space="preserve"> – </w:t>
-      </w:r>
-      <w:r>
-        <w:rPr>
-          <w:sz w:val="26"/>
-          <w:szCs w:val="26"/>
-        </w:rPr>
-        <w:t>nền tảng</w:t>
-      </w:r>
-      <w:r>
-        <w:rPr>
-          <w:sz w:val="26"/>
-          <w:szCs w:val="26"/>
-        </w:rPr>
-        <w:t xml:space="preserve"> như một dịch vụ.</w:t>
-      </w:r>
-      <w:r>
-        <w:rPr>
-          <w:sz w:val="26"/>
-          <w:szCs w:val="26"/>
-        </w:rPr>
-        <w:t xml:space="preserve"> P</w:t>
-      </w:r>
-      <w:r>
-        <w:rPr>
-          <w:sz w:val="26"/>
-          <w:szCs w:val="26"/>
-        </w:rPr>
-        <w:t xml:space="preserve">aas là một dạng dịch vụ pay-per-use – trả tiền theo định mức hay chỉ trả tiền cho những gì sử dụng. </w:t>
-      </w:r>
-      <w:r>
-        <w:rPr>
-          <w:sz w:val="26"/>
-          <w:szCs w:val="26"/>
-        </w:rPr>
-        <w:t xml:space="preserve">Nhà cung cấp sẽ cho khách hàng thuê cơ sở hạ tầng </w:t>
-      </w:r>
-      <w:r>
-        <w:rPr>
-          <w:sz w:val="26"/>
-          <w:szCs w:val="26"/>
-        </w:rPr>
-        <w:t xml:space="preserve">bao gồm các máy chủ server, </w:t>
-      </w:r>
-      <w:r>
-        <w:rPr>
-          <w:sz w:val="26"/>
-          <w:szCs w:val="26"/>
-        </w:rPr>
-        <w:t>ổ cứng</w:t>
-      </w:r>
-      <w:r>
-        <w:rPr>
-          <w:sz w:val="26"/>
-          <w:szCs w:val="26"/>
-        </w:rPr>
-        <w:t xml:space="preserve"> lưu trữ</w:t>
-      </w:r>
-      <w:r>
-        <w:rPr>
-          <w:sz w:val="26"/>
-          <w:szCs w:val="26"/>
-        </w:rPr>
-        <w:t>, mạng</w:t>
-      </w:r>
-      <w:r>
-        <w:rPr>
-          <w:sz w:val="26"/>
-          <w:szCs w:val="26"/>
-        </w:rPr>
-        <w:t xml:space="preserve"> và các bảo vệ an ninh nâng cao.</w:t>
-      </w:r>
-      <w:r>
-        <w:rPr>
-          <w:sz w:val="26"/>
-          <w:szCs w:val="26"/>
-        </w:rPr>
-        <w:t xml:space="preserve"> Bên cạnh đó họ cũng trợ giúp cả hệ điều hành (ví dụ Windows, Linux) cho tới Runtime (ví dụ Docker, NodeJS, C#). Điều này giúp nhà phát triển tập trung hoàn toàn vào viết ứng dụng mà chỉ cần cấu hình cơ sở hạ tầng trước khi triển khai.</w:t>
-      </w:r>
-      <w:r>
-        <w:rPr>
-          <w:sz w:val="26"/>
-          <w:szCs w:val="26"/>
-        </w:rPr>
-        <w:t xml:space="preserve"> </w:t>
-      </w:r>
-    </w:p>
-    <w:p>
-      <w:pPr>
-        <w:jc w:val="both"/>
-        <w:rPr>
-          <w:sz w:val="26"/>
-          <w:szCs w:val="26"/>
-        </w:rPr>
-      </w:pPr>
-      <w:r>
-        <w:rPr>
-          <w:sz w:val="26"/>
-          <w:szCs w:val="26"/>
-        </w:rPr>
-        <w:t>Cụ thể hơn, m</w:t>
-      </w:r>
-      <w:r>
-        <w:rPr>
-          <w:sz w:val="26"/>
-          <w:szCs w:val="26"/>
-        </w:rPr>
-        <w:t xml:space="preserve">ô hình điện toán </w:t>
-      </w:r>
-      <w:r>
-        <w:rPr>
-          <w:sz w:val="26"/>
-          <w:szCs w:val="26"/>
-        </w:rPr>
-        <w:t xml:space="preserve">đang </w:t>
-      </w:r>
-      <w:r>
-        <w:rPr>
-          <w:sz w:val="26"/>
-          <w:szCs w:val="26"/>
-        </w:rPr>
-        <w:t xml:space="preserve">rất phổ biến là </w:t>
-      </w:r>
-      <w:r>
-        <w:rPr>
-          <w:sz w:val="26"/>
-          <w:szCs w:val="26"/>
-        </w:rPr>
-        <w:t>BaaS (Backend as a Service) thuộc trong nhóm Paas –</w:t>
-      </w:r>
-      <w:r>
-        <w:rPr>
-          <w:sz w:val="26"/>
-          <w:szCs w:val="26"/>
-        </w:rPr>
-        <w:t xml:space="preserve"> là mô hình mà</w:t>
-      </w:r>
-      <w:r>
-        <w:rPr>
-          <w:sz w:val="26"/>
-          <w:szCs w:val="26"/>
-        </w:rPr>
-        <w:t xml:space="preserve"> </w:t>
-      </w:r>
-      <w:r>
-        <w:rPr>
-          <w:sz w:val="26"/>
-          <w:szCs w:val="26"/>
-        </w:rPr>
-        <w:t xml:space="preserve">ở </w:t>
-      </w:r>
-      <w:r>
-        <w:rPr>
-          <w:sz w:val="26"/>
-          <w:szCs w:val="26"/>
-        </w:rPr>
-        <w:t xml:space="preserve">phần backend </w:t>
-      </w:r>
-      <w:r>
-        <w:rPr>
-          <w:sz w:val="26"/>
-          <w:szCs w:val="26"/>
-        </w:rPr>
-        <w:t xml:space="preserve">lập trình viên </w:t>
-      </w:r>
-      <w:r>
-        <w:rPr>
-          <w:sz w:val="26"/>
-          <w:szCs w:val="26"/>
-        </w:rPr>
-        <w:t xml:space="preserve">không có </w:t>
-      </w:r>
-      <w:r>
-        <w:rPr>
-          <w:sz w:val="26"/>
-          <w:szCs w:val="26"/>
-        </w:rPr>
-        <w:t>phải lo cài đặt server</w:t>
-      </w:r>
-      <w:r>
-        <w:rPr>
-          <w:sz w:val="26"/>
-          <w:szCs w:val="26"/>
-        </w:rPr>
-        <w:t xml:space="preserve"> (serverless)</w:t>
-      </w:r>
-      <w:r>
-        <w:rPr>
-          <w:sz w:val="26"/>
-          <w:szCs w:val="26"/>
-        </w:rPr>
-        <w:t>.</w:t>
-      </w:r>
-      <w:r>
-        <w:rPr>
-          <w:sz w:val="26"/>
-          <w:szCs w:val="26"/>
-        </w:rPr>
-        <w:t xml:space="preserve"> Những kiểu backend này về lý thuyết sẽ có thể mở rộng không giới hạn mà vẫn có độ tin cậy và khả năng chịu lỗi cao. Một số cơ sở dữ liệu nổi tiếng là:</w:t>
-      </w:r>
-    </w:p>
-    <w:p>
-      <w:pPr>
-        <w:pStyle w:val="ListParagraph"/>
-        <w:numPr>
-          <w:ilvl w:val="0"/>
-          <w:numId w:val="2"/>
-        </w:numPr>
-        <w:jc w:val="both"/>
-        <w:rPr>
-          <w:sz w:val="26"/>
-          <w:szCs w:val="26"/>
-        </w:rPr>
-      </w:pPr>
-      <w:r>
-        <w:rPr>
-          <w:sz w:val="26"/>
-          <w:szCs w:val="26"/>
-        </w:rPr>
-        <w:t>NoSQL: Google Firebase, Google Cloud Firestore, AWS DynamoDB</w:t>
-      </w:r>
-    </w:p>
-    <w:p>
-      <w:pPr>
-        <w:pStyle w:val="ListParagraph"/>
-        <w:numPr>
-          <w:ilvl w:val="0"/>
-          <w:numId w:val="2"/>
-        </w:numPr>
-        <w:jc w:val="both"/>
-        <w:rPr>
-          <w:sz w:val="26"/>
-          <w:szCs w:val="26"/>
-        </w:rPr>
-      </w:pPr>
-      <w:r>
-        <w:rPr>
-          <w:sz w:val="26"/>
-          <w:szCs w:val="26"/>
-        </w:rPr>
-        <w:t>SQL: AWS Aurora Serverless</w:t>
-      </w:r>
-    </w:p>
-    <w:p>
-      <w:pPr>
-        <w:pStyle w:val="ListParagraph"/>
-        <w:numPr>
-          <w:ilvl w:val="0"/>
-          <w:numId w:val="2"/>
-        </w:numPr>
-        <w:jc w:val="both"/>
-        <w:rPr>
-          <w:sz w:val="26"/>
-          <w:szCs w:val="26"/>
-        </w:rPr>
-      </w:pPr>
-      <w:r>
-        <w:rPr>
-          <w:sz w:val="26"/>
-          <w:szCs w:val="26"/>
-        </w:rPr>
-        <w:t>Files: AWS S3, Google Cloud Storage</w:t>
-      </w:r>
-    </w:p>
-    <w:p>
-      <w:pPr>
-        <w:pStyle w:val="ListParagraph"/>
-        <w:numPr>
-          <w:ilvl w:val="0"/>
-          <w:numId w:val="2"/>
-        </w:numPr>
-        <w:jc w:val="both"/>
-        <w:rPr>
-          <w:sz w:val="26"/>
-          <w:szCs w:val="26"/>
-        </w:rPr>
-      </w:pPr>
-      <w:r>
-        <w:rPr>
-          <w:sz w:val="26"/>
-          <w:szCs w:val="26"/>
-        </w:rPr>
-        <w:t>Data Warehouse: Google BigQuery</w:t>
-      </w:r>
-    </w:p>
-    <w:p>
-      <w:pPr>
-        <w:jc w:val="both"/>
-        <w:rPr>
-          <w:sz w:val="26"/>
-          <w:szCs w:val="26"/>
-        </w:rPr>
-      </w:pPr>
-      <w:r>
-        <w:rPr>
-          <w:sz w:val="26"/>
-          <w:szCs w:val="26"/>
-        </w:rPr>
-        <w:t>Tại sao điện toán đám mây lại trở thành xu thế:</w:t>
-      </w:r>
-    </w:p>
-    <w:p>
-      <w:pPr>
-        <w:pStyle w:val="ListParagraph"/>
-        <w:numPr>
-          <w:ilvl w:val="0"/>
-          <w:numId w:val="1"/>
-        </w:numPr>
-        <w:jc w:val="both"/>
-        <w:rPr>
-          <w:sz w:val="26"/>
-          <w:szCs w:val="26"/>
-        </w:rPr>
-      </w:pPr>
-      <w:r>
-        <w:rPr>
-          <w:sz w:val="26"/>
-          <w:szCs w:val="26"/>
-        </w:rPr>
-        <w:t>Giảm c</w:t>
-      </w:r>
-      <w:r>
-        <w:rPr>
-          <w:sz w:val="26"/>
-          <w:szCs w:val="26"/>
-        </w:rPr>
-        <w:t>hi phí: điện toán đám mây có thể làm giảm cả chi phí vốn (CAPEX) lẫn chi phí vận hành (OPEX), vì các tài nguyên chỉ được mua khi cần và chỉ phải trả tiền khi sử dụng.</w:t>
-      </w:r>
-    </w:p>
-    <w:p>
-      <w:pPr>
-        <w:pStyle w:val="ListParagraph"/>
-        <w:numPr>
-          <w:ilvl w:val="0"/>
-          <w:numId w:val="1"/>
-        </w:numPr>
-        <w:jc w:val="both"/>
-        <w:rPr>
-          <w:sz w:val="26"/>
-          <w:szCs w:val="26"/>
-        </w:rPr>
-      </w:pPr>
-      <w:r>
-        <w:rPr>
-          <w:sz w:val="26"/>
-          <w:szCs w:val="26"/>
-        </w:rPr>
-        <w:t>Giảm thời gian phát triển và bảo trì: sử dụng điện toán đám mây cho phép nhà phát triển tập trung vào phát triển phần mềm mà không cần quan tâm đến chi phí bảo trì phần cứng.</w:t>
-      </w:r>
-    </w:p>
-    <w:p>
-      <w:pPr>
-        <w:pStyle w:val="ListParagraph"/>
-        <w:numPr>
-          <w:ilvl w:val="0"/>
-          <w:numId w:val="1"/>
-        </w:numPr>
-        <w:jc w:val="both"/>
-        <w:rPr>
-          <w:sz w:val="26"/>
-          <w:szCs w:val="26"/>
-        </w:rPr>
-      </w:pPr>
-      <w:r>
-        <w:rPr>
-          <w:sz w:val="26"/>
-          <w:szCs w:val="26"/>
-        </w:rPr>
-        <w:t>Khả năng mở rộng linh hoạt: Điện toán đám mây cho phép khả năng điều chỉnh quy mô ngay lập tức mà gần như không phải dừng hoạt động của máy chủ.</w:t>
-      </w:r>
-    </w:p>
-    <w:p>
-      <w:pPr>
-        <w:jc w:val="both"/>
-        <w:rPr>
-          <w:sz w:val="26"/>
-          <w:szCs w:val="26"/>
-        </w:rPr>
-      </w:pPr>
-      <w:r>
-        <w:rPr>
-          <w:sz w:val="26"/>
-          <w:szCs w:val="26"/>
-        </w:rPr>
-        <w:t>Ngoài ra, mô hình dữ liệu trên nền tảng đám mây còn có khả năng duy trì dữ liệu ngay cả khi thiết bị ngoại tuyến, truy cập độ trễ thấp ở mọi nơi trên thế giới và đồng bộ hóa dữ liệu theo thời gian thực trên tất cả các nền tảng di động.</w:t>
-      </w:r>
-    </w:p>
-    <w:p>
-      <w:pPr>
-        <w:jc w:val="both"/>
-        <w:rPr>
-          <w:sz w:val="26"/>
-          <w:szCs w:val="26"/>
-        </w:rPr>
-      </w:pPr>
-    </w:p>
-    <w:p>
-      <w:pPr>
-        <w:jc w:val="both"/>
-        <w:rPr>
-          <w:sz w:val="26"/>
-          <w:szCs w:val="26"/>
-        </w:rPr>
-      </w:pPr>
-      <w:r>
-        <w:rPr>
-          <w:sz w:val="26"/>
-          <w:szCs w:val="26"/>
-        </w:rPr>
-        <w:t>Sau đây là mô hình tổng thể về trao đổi thông tin</w:t>
-      </w:r>
-      <w:r>
-        <w:rPr>
-          <w:sz w:val="26"/>
-          <w:szCs w:val="26"/>
-        </w:rPr>
-        <w:t xml:space="preserve"> hồ sơ y tế</w:t>
-      </w:r>
-      <w:r>
-        <w:rPr>
-          <w:sz w:val="26"/>
-          <w:szCs w:val="26"/>
-        </w:rPr>
-        <w:t>:</w:t>
+        <w:t>3.1.1 Mô hình ứng dụng</w:t>
+      </w:r>
+    </w:p>
+    <w:p>
+      <w:pPr>
+        <w:jc w:val="both"/>
+        <w:rPr>
+          <w:sz w:val="26"/>
+          <w:szCs w:val="26"/>
+        </w:rPr>
+      </w:pPr>
+      <w:r>
+        <w:rPr>
+          <w:sz w:val="26"/>
+          <w:szCs w:val="26"/>
+        </w:rPr>
+        <w:t>Sau đây là mô hình tổng thể về trao đổi thông tin hồ sơ y tế:</w:t>
       </w:r>
     </w:p>
     <w:p>
@@ -998,12 +495,14 @@
       </w:pPr>
       <w:r>
         <w:rPr>
-          <w:sz w:val="26"/>
-          <w:szCs w:val="26"/>
+          <w:noProof/>
+          <w:sz w:val="26"/>
+          <w:szCs w:val="26"/>
+          <w:lang w:eastAsia="ja-JP"/>
         </w:rPr>
         <w:lastRenderedPageBreak/>
         <w:drawing>
-          <wp:inline distT="0" distB="0" distL="0" distR="0">
+          <wp:inline distT="0" distB="0" distL="0" distR="0" wp14:anchorId="748D9DF2" wp14:editId="77F14FBC">
             <wp:extent cx="5943600" cy="3289640"/>
             <wp:effectExtent l="19050" t="0" r="0" b="0"/>
             <wp:docPr id="3" name="Picture 7"/>
@@ -1062,93 +561,23 @@
           <w:sz w:val="26"/>
           <w:szCs w:val="26"/>
         </w:rPr>
-        <w:t>Hình</w:t>
-      </w:r>
-      <w:r>
-        <w:rPr>
-          <w:sz w:val="26"/>
-          <w:szCs w:val="26"/>
-        </w:rPr>
-        <w:t xml:space="preserve"> </w:t>
-      </w:r>
-      <w:r>
-        <w:rPr>
-          <w:sz w:val="26"/>
-          <w:szCs w:val="26"/>
-        </w:rPr>
-        <w:t xml:space="preserve">4-1 </w:t>
-      </w:r>
-      <w:r>
-        <w:rPr>
-          <w:sz w:val="26"/>
-          <w:szCs w:val="26"/>
-        </w:rPr>
-        <w:t>Mô hình quản lý-chia sẻ hồ sơ y tế điện tử</w:t>
-      </w:r>
-    </w:p>
-    <w:p>
-      <w:pPr>
-        <w:jc w:val="both"/>
-        <w:rPr>
-          <w:sz w:val="26"/>
-          <w:szCs w:val="26"/>
-        </w:rPr>
-      </w:pPr>
-      <w:r>
-        <w:rPr>
-          <w:sz w:val="26"/>
-          <w:szCs w:val="26"/>
-        </w:rPr>
-        <w:t>Hệ thống</w:t>
-      </w:r>
-      <w:r>
-        <w:rPr>
-          <w:sz w:val="26"/>
-          <w:szCs w:val="26"/>
-        </w:rPr>
-        <w:t xml:space="preserve"> </w:t>
-      </w:r>
-      <w:r>
-        <w:rPr>
-          <w:sz w:val="26"/>
-          <w:szCs w:val="26"/>
-        </w:rPr>
-        <w:t>4-1</w:t>
-      </w:r>
-      <w:r>
-        <w:rPr>
-          <w:sz w:val="26"/>
-          <w:szCs w:val="26"/>
-        </w:rPr>
-        <w:t xml:space="preserve"> bao gồm mặt sau Back</w:t>
-      </w:r>
-      <w:r>
-        <w:rPr>
-          <w:sz w:val="26"/>
-          <w:szCs w:val="26"/>
-        </w:rPr>
-        <w:t>-</w:t>
-      </w:r>
-      <w:r>
-        <w:rPr>
-          <w:sz w:val="26"/>
-          <w:szCs w:val="26"/>
-        </w:rPr>
-        <w:t>end và mặt trước Front</w:t>
-      </w:r>
-      <w:r>
-        <w:rPr>
-          <w:sz w:val="26"/>
-          <w:szCs w:val="26"/>
-        </w:rPr>
-        <w:t>-</w:t>
-      </w:r>
-      <w:r>
-        <w:rPr>
-          <w:sz w:val="26"/>
-          <w:szCs w:val="26"/>
-        </w:rPr>
-        <w:t xml:space="preserve">end. Hai thành phần này được kết nối qua mạng Internet. </w:t>
+        <w:t>Hình 3-1 Mô hình quản lý-chia sẻ hồ sơ y tế điện tử</w:t>
+      </w:r>
+    </w:p>
+    <w:p>
+      <w:pPr>
+        <w:jc w:val="both"/>
+        <w:rPr>
+          <w:sz w:val="26"/>
+          <w:szCs w:val="26"/>
+        </w:rPr>
+      </w:pPr>
+      <w:r>
+        <w:rPr>
+          <w:sz w:val="26"/>
+          <w:szCs w:val="26"/>
+        </w:rPr>
+        <w:t xml:space="preserve">Hệ thống 3-1 bao gồm mặt sau Back-end và mặt trước Front-end. Hai thành phần này được kết nối qua mạng Internet. </w:t>
       </w:r>
     </w:p>
     <w:p>
@@ -1169,77 +598,7 @@
           <w:sz w:val="26"/>
           <w:szCs w:val="26"/>
         </w:rPr>
-        <w:t>Phần back</w:t>
-      </w:r>
-      <w:r>
-        <w:rPr>
-          <w:sz w:val="26"/>
-          <w:szCs w:val="26"/>
-        </w:rPr>
-        <w:t>-</w:t>
-      </w:r>
-      <w:r>
-        <w:rPr>
-          <w:sz w:val="26"/>
-          <w:szCs w:val="26"/>
-        </w:rPr>
-        <w:t xml:space="preserve">end là cơ sở dữ liệu được đặt trên đám mây. </w:t>
-      </w:r>
-      <w:r>
-        <w:rPr>
-          <w:sz w:val="26"/>
-          <w:szCs w:val="26"/>
-        </w:rPr>
-        <w:t>Hồ sơ y tế được lưu trữ trên đám mây theo các chuẩn quốc tế</w:t>
-      </w:r>
-      <w:r>
-        <w:rPr>
-          <w:sz w:val="26"/>
-          <w:szCs w:val="26"/>
-        </w:rPr>
-        <w:t xml:space="preserve"> và được giám sát toàn quyền bởi các kỹ sư quản trị hệ thống</w:t>
-      </w:r>
-      <w:r>
-        <w:rPr>
-          <w:sz w:val="26"/>
-          <w:szCs w:val="26"/>
-        </w:rPr>
-        <w:t xml:space="preserve">. </w:t>
-      </w:r>
-      <w:r>
-        <w:rPr>
-          <w:sz w:val="26"/>
-          <w:szCs w:val="26"/>
-        </w:rPr>
-        <w:t>Nhà cung cấp dịch vụ</w:t>
-      </w:r>
-      <w:r>
-        <w:rPr>
-          <w:sz w:val="26"/>
-          <w:szCs w:val="26"/>
-        </w:rPr>
-        <w:t xml:space="preserve"> chịu trách nhiệm quản lý và bảo mật dữ liệu, </w:t>
-      </w:r>
-      <w:r>
-        <w:rPr>
-          <w:sz w:val="26"/>
-          <w:szCs w:val="26"/>
-        </w:rPr>
-        <w:t xml:space="preserve">đảm bảo cloud server luôn hoạt động xử lý </w:t>
-      </w:r>
-      <w:r>
-        <w:rPr>
-          <w:sz w:val="26"/>
-          <w:szCs w:val="26"/>
-        </w:rPr>
-        <w:t>trả về thông tin khi có yêu cầu truy xuất.</w:t>
-      </w:r>
-      <w:r>
-        <w:rPr>
-          <w:sz w:val="26"/>
-          <w:szCs w:val="26"/>
-        </w:rPr>
-        <w:t xml:space="preserve"> </w:t>
+        <w:t xml:space="preserve">Phần back-end là cơ sở dữ liệu được đặt trên đám mây. Hồ sơ y tế được lưu trữ trên đám mây theo các chuẩn quốc tế và được giám sát toàn quyền bởi các kỹ sư quản trị hệ thống. Nhà cung cấp dịch vụ chịu trách nhiệm quản lý và bảo mật dữ liệu, đảm bảo cloud server luôn hoạt động xử lý trả về thông tin khi có yêu cầu truy xuất. </w:t>
       </w:r>
     </w:p>
     <w:p>
@@ -1260,122 +619,33 @@
           <w:sz w:val="26"/>
           <w:szCs w:val="26"/>
         </w:rPr>
-        <w:t>Phần front</w:t>
-      </w:r>
-      <w:r>
-        <w:rPr>
-          <w:sz w:val="26"/>
-          <w:szCs w:val="26"/>
-        </w:rPr>
-        <w:t>-</w:t>
-      </w:r>
-      <w:r>
-        <w:rPr>
-          <w:sz w:val="26"/>
-          <w:szCs w:val="26"/>
-        </w:rPr>
-        <w:t>end là ứng dụng trên thiết bị di động hỗ trợ người dùng (bao gồm cả bác sĩ, y tá và bệnh nhân) tương tác với hệ thống.</w:t>
-      </w:r>
-      <w:r>
-        <w:rPr>
-          <w:sz w:val="26"/>
-          <w:szCs w:val="26"/>
-        </w:rPr>
-        <w:t xml:space="preserve"> Ứng dụng có nhiệm vụ gửi các yêu cầu xử lý dữ liệu từ người dùng (truy xuất, khởi tạo, cập nhật, xóa dữ liệu</w:t>
-      </w:r>
-      <w:r>
-        <w:rPr>
-          <w:sz w:val="26"/>
-          <w:szCs w:val="26"/>
-        </w:rPr>
-        <w:t>...</w:t>
-      </w:r>
-      <w:r>
-        <w:rPr>
-          <w:sz w:val="26"/>
-          <w:szCs w:val="26"/>
-        </w:rPr>
-        <w:t>)</w:t>
-      </w:r>
-      <w:r>
-        <w:rPr>
-          <w:sz w:val="26"/>
-          <w:szCs w:val="26"/>
-        </w:rPr>
-        <w:t xml:space="preserve"> tới cloud server, nhận phản hồi từ cloud server, giải mã dữ liệu và hiển thị kết quả lên thiết bị của người dùng.</w:t>
-      </w:r>
-    </w:p>
-    <w:p>
-      <w:pPr>
-        <w:jc w:val="both"/>
-        <w:rPr>
-          <w:sz w:val="26"/>
-          <w:szCs w:val="26"/>
-        </w:rPr>
-      </w:pPr>
-      <w:r>
-        <w:rPr>
-          <w:sz w:val="26"/>
-          <w:szCs w:val="26"/>
-        </w:rPr>
-        <w:t xml:space="preserve">Hệ thống này có khả năng trao đổi thông tin cả 3 </w:t>
-      </w:r>
-      <w:r>
-        <w:rPr>
-          <w:sz w:val="26"/>
-          <w:szCs w:val="26"/>
-        </w:rPr>
-        <w:t>chiều</w:t>
-      </w:r>
-      <w:r>
-        <w:rPr>
-          <w:sz w:val="26"/>
-          <w:szCs w:val="26"/>
-        </w:rPr>
-        <w:t xml:space="preserve"> trong trường hợp cần trao đổi hồ sơ bệnh án, trong đó không chỉ các bệnh viện tham gia hệ thống có thể gửi và nhận dữ liệu hồ sơ (gồm bệnh viện trực tiếp khám cho bệnh nhân và bệnh viện muốn tham khảo hồ sơ bệnh án để hội chẩn từ xa), bên cạnh đó bệnh nhân cũng </w:t>
-      </w:r>
-      <w:r>
-        <w:rPr>
-          <w:sz w:val="26"/>
-          <w:szCs w:val="26"/>
-        </w:rPr>
-        <w:t>được trao</w:t>
-      </w:r>
-      <w:r>
-        <w:rPr>
-          <w:sz w:val="26"/>
-          <w:szCs w:val="26"/>
-        </w:rPr>
-        <w:t xml:space="preserve"> quyền </w:t>
-      </w:r>
-      <w:r>
-        <w:rPr>
-          <w:sz w:val="26"/>
-          <w:szCs w:val="26"/>
-        </w:rPr>
-        <w:t xml:space="preserve">tự </w:t>
-      </w:r>
-      <w:r>
-        <w:rPr>
-          <w:sz w:val="26"/>
-          <w:szCs w:val="26"/>
-        </w:rPr>
-        <w:t>tra cứ</w:t>
-      </w:r>
-      <w:r>
-        <w:rPr>
-          <w:sz w:val="26"/>
-          <w:szCs w:val="26"/>
-        </w:rPr>
-        <w:t xml:space="preserve">u </w:t>
-      </w:r>
-      <w:r>
-        <w:rPr>
-          <w:sz w:val="26"/>
-          <w:szCs w:val="26"/>
-        </w:rPr>
-        <w:t xml:space="preserve">thông tin liên quan đến sức khỏe của bản thân. </w:t>
-      </w:r>
+        <w:t>Phần front-end là ứng dụng trên thiết bị di động hỗ trợ người dùng (bao gồm cả bác sĩ, y tá và bệnh nhân) tương tác với hệ thống. Ứng dụng có nhiệm vụ gửi các yêu cầu xử lý dữ liệu từ người dùng (truy xuất, khởi tạo, cập nhật, xóa dữ liệu...) tới cloud server, nhận phản hồi từ cloud server, giải mã dữ liệu và hiển thị kết quả lên thiết bị của người dùng.</w:t>
+      </w:r>
+    </w:p>
+    <w:p>
+      <w:pPr>
+        <w:jc w:val="both"/>
+        <w:rPr>
+          <w:sz w:val="26"/>
+          <w:szCs w:val="26"/>
+        </w:rPr>
+      </w:pPr>
+      <w:r>
+        <w:rPr>
+          <w:sz w:val="26"/>
+          <w:szCs w:val="26"/>
+        </w:rPr>
+        <w:t xml:space="preserve">Hệ thống này có khả năng trao đổi thông tin cả 3 chiều trong trường hợp cần trao đổi hồ sơ bệnh án, trong đó không chỉ các bệnh viện tham gia hệ thống có thể gửi và nhận dữ liệu hồ sơ (gồm bệnh viện trực tiếp khám cho bệnh nhân và bệnh viện muốn tham khảo hồ sơ bệnh án để hội chẩn từ xa), bên cạnh đó bệnh nhân cũng được trao quyền tự tra cứu thông tin liên quan đến sức khỏe của bản thân. </w:t>
+      </w:r>
+    </w:p>
+    <w:p>
+      <w:pPr>
+        <w:jc w:val="both"/>
+        <w:rPr>
+          <w:sz w:val="26"/>
+          <w:szCs w:val="26"/>
+        </w:rPr>
+      </w:pPr>
     </w:p>
     <w:p>
       <w:pPr>
@@ -1401,87 +671,303 @@
           <w:sz w:val="26"/>
           <w:szCs w:val="26"/>
         </w:rPr>
-        <w:t xml:space="preserve">Chi tiết quy trình trao đổi thông tin hồ sơ y tế </w:t>
-      </w:r>
-    </w:p>
-    <w:p>
-      <w:pPr>
-        <w:jc w:val="both"/>
-        <w:rPr>
-          <w:sz w:val="26"/>
-          <w:szCs w:val="26"/>
-        </w:rPr>
-      </w:pPr>
-      <w:r>
-        <w:rPr>
-          <w:sz w:val="26"/>
-          <w:szCs w:val="26"/>
-        </w:rPr>
         <w:lastRenderedPageBreak/>
-        <w:t>Bước 1: Khi bệnh nhân nhập viện/xuất viện/khám chữa bệnh, chính các bác sĩ hoặc y tá sẽ</w:t>
-      </w:r>
-      <w:r>
-        <w:rPr>
-          <w:sz w:val="26"/>
-          <w:szCs w:val="26"/>
-        </w:rPr>
-        <w:t xml:space="preserve"> trực tiếp </w:t>
-      </w:r>
-      <w:r>
-        <w:rPr>
-          <w:sz w:val="26"/>
-          <w:szCs w:val="26"/>
-        </w:rPr>
-        <w:t xml:space="preserve">trích xuất thông tin của bệnh nhân nhập vào các </w:t>
-      </w:r>
-      <w:r>
-        <w:rPr>
-          <w:sz w:val="26"/>
-          <w:szCs w:val="26"/>
-        </w:rPr>
-        <w:t xml:space="preserve">danh </w:t>
-      </w:r>
-      <w:r>
-        <w:rPr>
-          <w:sz w:val="26"/>
-          <w:szCs w:val="26"/>
-        </w:rPr>
-        <w:t xml:space="preserve">mục trên ứng dụng di động, sau đó </w:t>
-      </w:r>
-      <w:r>
-        <w:rPr>
-          <w:sz w:val="26"/>
-          <w:szCs w:val="26"/>
-        </w:rPr>
-        <w:t xml:space="preserve">ấn nút </w:t>
-      </w:r>
-      <w:r>
-        <w:rPr>
-          <w:sz w:val="26"/>
-          <w:szCs w:val="26"/>
-        </w:rPr>
-        <w:t xml:space="preserve">gửi lên </w:t>
-      </w:r>
-      <w:r>
-        <w:rPr>
-          <w:sz w:val="26"/>
-          <w:szCs w:val="26"/>
-        </w:rPr>
-        <w:t xml:space="preserve">lưu trữ </w:t>
-      </w:r>
-      <w:r>
-        <w:rPr>
-          <w:sz w:val="26"/>
-          <w:szCs w:val="26"/>
-        </w:rPr>
-        <w:t>cơ sở dữ liệu</w:t>
-      </w:r>
-      <w:r>
-        <w:rPr>
-          <w:sz w:val="26"/>
-          <w:szCs w:val="26"/>
-        </w:rPr>
-        <w:t xml:space="preserve"> bằng tài khoản cá nhân</w:t>
+        <w:t xml:space="preserve">3.1.2 </w:t>
+      </w:r>
+      <w:r>
+        <w:rPr>
+          <w:b/>
+          <w:sz w:val="26"/>
+          <w:szCs w:val="26"/>
+        </w:rPr>
+        <w:t>Thiết kế</w:t>
+      </w:r>
+      <w:r>
+        <w:rPr>
+          <w:b/>
+          <w:sz w:val="26"/>
+          <w:szCs w:val="26"/>
+        </w:rPr>
+        <w:t xml:space="preserve"> mô hình đám mây PaaS - BaaS</w:t>
+      </w:r>
+    </w:p>
+    <w:p>
+      <w:pPr>
+        <w:jc w:val="both"/>
+        <w:rPr>
+          <w:sz w:val="26"/>
+          <w:szCs w:val="26"/>
+        </w:rPr>
+      </w:pPr>
+      <w:r>
+        <w:rPr>
+          <w:sz w:val="26"/>
+          <w:szCs w:val="26"/>
+        </w:rPr>
+        <w:t>Điện toán đám mây là giải pháp điện toán dựa trên Internet, ở đó cung cấp tài nguyên chia sẻ giống như dòng điện được phân phối trên lưới điện. Các máy chủ trong đám mây được cấu hình để làm việc cùng nhau và các ứng dụng khác nhau sử dụng sức mạnh điện toán tập hợp, cứ như thể là chúng đang chạy trên một hệ thống duy nhất.</w:t>
+      </w:r>
+    </w:p>
+    <w:p>
+      <w:pPr>
+        <w:jc w:val="both"/>
+        <w:rPr>
+          <w:sz w:val="26"/>
+          <w:szCs w:val="26"/>
+        </w:rPr>
+      </w:pPr>
+      <w:r>
+        <w:rPr>
+          <w:sz w:val="26"/>
+          <w:szCs w:val="26"/>
+        </w:rPr>
+        <w:t>Mô hình điệ</w:t>
+      </w:r>
+      <w:r>
+        <w:rPr>
+          <w:sz w:val="26"/>
+          <w:szCs w:val="26"/>
+        </w:rPr>
+        <w:t xml:space="preserve">n toán đám mây </w:t>
+      </w:r>
+      <w:r>
+        <w:rPr>
+          <w:sz w:val="26"/>
+          <w:szCs w:val="26"/>
+        </w:rPr>
+        <w:t xml:space="preserve">được thiết kế thuộc kiểu </w:t>
+      </w:r>
+      <w:r>
+        <w:rPr>
+          <w:sz w:val="26"/>
+          <w:szCs w:val="26"/>
+        </w:rPr>
+        <w:t>P</w:t>
+      </w:r>
+      <w:r>
+        <w:rPr>
+          <w:sz w:val="26"/>
+          <w:szCs w:val="26"/>
+        </w:rPr>
+        <w:t>aa</w:t>
+      </w:r>
+      <w:r>
+        <w:rPr>
+          <w:sz w:val="26"/>
+          <w:szCs w:val="26"/>
+        </w:rPr>
+        <w:t>S</w:t>
+      </w:r>
+      <w:r>
+        <w:rPr>
+          <w:sz w:val="26"/>
+          <w:szCs w:val="26"/>
+        </w:rPr>
+        <w:t xml:space="preserve"> (</w:t>
+      </w:r>
+      <w:r>
+        <w:rPr>
+          <w:sz w:val="26"/>
+          <w:szCs w:val="26"/>
+        </w:rPr>
+        <w:t>Platform</w:t>
+      </w:r>
+      <w:r>
+        <w:rPr>
+          <w:sz w:val="26"/>
+          <w:szCs w:val="26"/>
+        </w:rPr>
+        <w:t xml:space="preserve"> as a service)</w:t>
+      </w:r>
+      <w:r>
+        <w:rPr>
+          <w:sz w:val="26"/>
+          <w:szCs w:val="26"/>
+        </w:rPr>
+        <w:t xml:space="preserve"> – </w:t>
+      </w:r>
+      <w:r>
+        <w:rPr>
+          <w:sz w:val="26"/>
+          <w:szCs w:val="26"/>
+        </w:rPr>
+        <w:t>nền tảng</w:t>
+      </w:r>
+      <w:r>
+        <w:rPr>
+          <w:sz w:val="26"/>
+          <w:szCs w:val="26"/>
+        </w:rPr>
+        <w:t xml:space="preserve"> như một dịch vụ.</w:t>
+      </w:r>
+      <w:r>
+        <w:rPr>
+          <w:sz w:val="26"/>
+          <w:szCs w:val="26"/>
+        </w:rPr>
+        <w:t xml:space="preserve"> P</w:t>
+      </w:r>
+      <w:r>
+        <w:rPr>
+          <w:sz w:val="26"/>
+          <w:szCs w:val="26"/>
+        </w:rPr>
+        <w:t xml:space="preserve">aas là một dạng dịch vụ pay-per-use – trả tiền theo định mức hay chỉ trả tiền cho những gì sử dụng. </w:t>
+      </w:r>
+      <w:r>
+        <w:rPr>
+          <w:sz w:val="26"/>
+          <w:szCs w:val="26"/>
+        </w:rPr>
+        <w:t xml:space="preserve">Nhà cung cấp sẽ cho khách hàng thuê cơ sở hạ tầng </w:t>
+      </w:r>
+      <w:r>
+        <w:rPr>
+          <w:sz w:val="26"/>
+          <w:szCs w:val="26"/>
+        </w:rPr>
+        <w:t xml:space="preserve">bao gồm các máy chủ server, </w:t>
+      </w:r>
+      <w:r>
+        <w:rPr>
+          <w:sz w:val="26"/>
+          <w:szCs w:val="26"/>
+        </w:rPr>
+        <w:t>ổ cứng</w:t>
+      </w:r>
+      <w:r>
+        <w:rPr>
+          <w:sz w:val="26"/>
+          <w:szCs w:val="26"/>
+        </w:rPr>
+        <w:t xml:space="preserve"> lưu trữ</w:t>
+      </w:r>
+      <w:r>
+        <w:rPr>
+          <w:sz w:val="26"/>
+          <w:szCs w:val="26"/>
+        </w:rPr>
+        <w:t>, mạng</w:t>
+      </w:r>
+      <w:r>
+        <w:rPr>
+          <w:sz w:val="26"/>
+          <w:szCs w:val="26"/>
+        </w:rPr>
+        <w:t xml:space="preserve"> và các bảo vệ an ninh nâng cao.</w:t>
+      </w:r>
+      <w:r>
+        <w:rPr>
+          <w:sz w:val="26"/>
+          <w:szCs w:val="26"/>
+        </w:rPr>
+        <w:t xml:space="preserve"> Bên cạnh đó họ cũng trợ giúp cả hệ điều hành (ví dụ Windows, Linux) cho tới Runtime (ví dụ Docker, NodeJS, C#). Điều này giúp nhà phát triển tập trung hoàn toàn vào viết ứng dụng mà chỉ cần cấu hình cơ sở hạ tầng trước khi triển khai.</w:t>
+      </w:r>
+      <w:r>
+        <w:rPr>
+          <w:sz w:val="26"/>
+          <w:szCs w:val="26"/>
+        </w:rPr>
+        <w:t xml:space="preserve"> </w:t>
+      </w:r>
+    </w:p>
+    <w:p>
+      <w:pPr>
+        <w:jc w:val="both"/>
+        <w:rPr>
+          <w:sz w:val="26"/>
+          <w:szCs w:val="26"/>
+        </w:rPr>
+      </w:pPr>
+      <w:r>
+        <w:rPr>
+          <w:sz w:val="26"/>
+          <w:szCs w:val="26"/>
+        </w:rPr>
+        <w:t>Cụ thể hơn, m</w:t>
+      </w:r>
+      <w:r>
+        <w:rPr>
+          <w:sz w:val="26"/>
+          <w:szCs w:val="26"/>
+        </w:rPr>
+        <w:t xml:space="preserve">ô hình điện toán </w:t>
+      </w:r>
+      <w:r>
+        <w:rPr>
+          <w:sz w:val="26"/>
+          <w:szCs w:val="26"/>
+        </w:rPr>
+        <w:t xml:space="preserve">đang </w:t>
+      </w:r>
+      <w:r>
+        <w:rPr>
+          <w:sz w:val="26"/>
+          <w:szCs w:val="26"/>
+        </w:rPr>
+        <w:t xml:space="preserve">rất phổ biến là </w:t>
+      </w:r>
+      <w:r>
+        <w:rPr>
+          <w:sz w:val="26"/>
+          <w:szCs w:val="26"/>
+        </w:rPr>
+        <w:t>BaaS (Backend as a Service) thuộc trong nhóm Paas –</w:t>
+      </w:r>
+      <w:r>
+        <w:rPr>
+          <w:sz w:val="26"/>
+          <w:szCs w:val="26"/>
+        </w:rPr>
+        <w:t xml:space="preserve"> là mô hình mà</w:t>
+      </w:r>
+      <w:r>
+        <w:rPr>
+          <w:sz w:val="26"/>
+          <w:szCs w:val="26"/>
+        </w:rPr>
+        <w:t xml:space="preserve"> </w:t>
+      </w:r>
+      <w:r>
+        <w:rPr>
+          <w:sz w:val="26"/>
+          <w:szCs w:val="26"/>
+        </w:rPr>
+        <w:t xml:space="preserve">ở </w:t>
+      </w:r>
+      <w:r>
+        <w:rPr>
+          <w:sz w:val="26"/>
+          <w:szCs w:val="26"/>
+        </w:rPr>
+        <w:t xml:space="preserve">phần backend </w:t>
+      </w:r>
+      <w:r>
+        <w:rPr>
+          <w:sz w:val="26"/>
+          <w:szCs w:val="26"/>
+        </w:rPr>
+        <w:t xml:space="preserve">lập trình viên </w:t>
+      </w:r>
+      <w:r>
+        <w:rPr>
+          <w:sz w:val="26"/>
+          <w:szCs w:val="26"/>
+        </w:rPr>
+        <w:t xml:space="preserve">không có </w:t>
+      </w:r>
+      <w:r>
+        <w:rPr>
+          <w:sz w:val="26"/>
+          <w:szCs w:val="26"/>
+        </w:rPr>
+        <w:t>phải lo cài đặt server</w:t>
+      </w:r>
+      <w:r>
+        <w:rPr>
+          <w:sz w:val="26"/>
+          <w:szCs w:val="26"/>
+        </w:rPr>
+        <w:t xml:space="preserve"> (serverless)</w:t>
       </w:r>
       <w:r>
         <w:rPr>
@@ -1495,44 +981,7 @@
           <w:sz w:val="26"/>
           <w:szCs w:val="26"/>
         </w:rPr>
-        <w:t xml:space="preserve"> Ngoài ra, ứng dụng cho phép chỉnh sửa các thông tin khi cần thiết, giới hạn quyền chỉnh sửa cho các cá nhân chịu trách nhiệm liên quan.</w:t>
-      </w:r>
-    </w:p>
-    <w:p>
-      <w:pPr>
-        <w:jc w:val="both"/>
-        <w:rPr>
-          <w:sz w:val="26"/>
-          <w:szCs w:val="26"/>
-        </w:rPr>
-      </w:pPr>
-      <w:r>
-        <w:rPr>
-          <w:sz w:val="26"/>
-          <w:szCs w:val="26"/>
-        </w:rPr>
-        <w:t xml:space="preserve">Bước 2: </w:t>
-      </w:r>
-      <w:r>
-        <w:rPr>
-          <w:sz w:val="26"/>
-          <w:szCs w:val="26"/>
-        </w:rPr>
-        <w:t xml:space="preserve">Ứng dụng </w:t>
-      </w:r>
-      <w:r>
-        <w:rPr>
-          <w:sz w:val="26"/>
-          <w:szCs w:val="26"/>
-        </w:rPr>
-        <w:t xml:space="preserve">gửi thông tin </w:t>
-      </w:r>
-      <w:r>
-        <w:rPr>
-          <w:sz w:val="26"/>
-          <w:szCs w:val="26"/>
-        </w:rPr>
-        <w:t>sẽ thực hiện những công việc sau:</w:t>
+        <w:t xml:space="preserve"> Những kiểu backend này về lý thuyết sẽ có thể mở rộng không giới hạn mà vẫn có độ tin cậy và khả năng chịu lỗi cao. Một số cơ sở dữ liệu nổi tiếng là:</w:t>
       </w:r>
     </w:p>
     <w:p>
@@ -1553,21 +1002,7 @@
           <w:sz w:val="26"/>
           <w:szCs w:val="26"/>
         </w:rPr>
-        <w:t xml:space="preserve">Thực hiện tái cấu trúc </w:t>
-      </w:r>
-      <w:r>
-        <w:rPr>
-          <w:sz w:val="26"/>
-          <w:szCs w:val="26"/>
-        </w:rPr>
-        <w:t xml:space="preserve">(mã hóa) </w:t>
-      </w:r>
-      <w:r>
-        <w:rPr>
-          <w:sz w:val="26"/>
-          <w:szCs w:val="26"/>
-        </w:rPr>
-        <w:t>dữ liệu theo chuẩn HL7 và CDA.</w:t>
+        <w:t>NoSQL: Google Firebase, Google Cloud Firestore, AWS DynamoDB</w:t>
       </w:r>
     </w:p>
     <w:p>
@@ -1588,7 +1023,7 @@
           <w:sz w:val="26"/>
           <w:szCs w:val="26"/>
         </w:rPr>
-        <w:t>Thông qua các lệnh API gửi dữ liệu đã xử lý lên cơ sở dữ liệu đám mây theo thời gian thực.</w:t>
+        <w:t>SQL: AWS Aurora Serverless</w:t>
       </w:r>
     </w:p>
     <w:p>
@@ -1609,60 +1044,7 @@
           <w:sz w:val="26"/>
           <w:szCs w:val="26"/>
         </w:rPr>
-        <w:t>Phản hồi cho người gửi thông báo thông tin đã được lưu trữ thành công. Hoặc lưu trữ thông tin khi thiết bị di động ngoại tuyến do gặp trục trặc về đường mạng kết nối Internet. Ứng dụng tự động thực hiện lại việc gửi dữ liệu khi có kết nối trở lại.</w:t>
-      </w:r>
-    </w:p>
-    <w:p>
-      <w:pPr>
-        <w:jc w:val="both"/>
-        <w:rPr>
-          <w:sz w:val="26"/>
-          <w:szCs w:val="26"/>
-        </w:rPr>
-      </w:pPr>
-      <w:r>
-        <w:rPr>
-          <w:sz w:val="26"/>
-          <w:szCs w:val="26"/>
-        </w:rPr>
-        <w:t xml:space="preserve">Bước 3: Khi </w:t>
-      </w:r>
-      <w:r>
-        <w:rPr>
-          <w:sz w:val="26"/>
-          <w:szCs w:val="26"/>
-        </w:rPr>
-        <w:t xml:space="preserve">một bên thứ ba có thẩm quyền muốn truy cứu lịch sử khám chữa bệnh của bệnh nhân, họ sẽ đăng nhập tài khoản được cấp quyền trên ứng dụng, </w:t>
-      </w:r>
-      <w:r>
-        <w:rPr>
-          <w:sz w:val="26"/>
-          <w:szCs w:val="26"/>
-        </w:rPr>
-        <w:t>nhập vào thông tin định danh bệnh nhân và gửi yêu cầu truy xuất thông tin lên CSDL.</w:t>
-      </w:r>
-    </w:p>
-    <w:p>
-      <w:pPr>
-        <w:jc w:val="both"/>
-        <w:rPr>
-          <w:sz w:val="26"/>
-          <w:szCs w:val="26"/>
-        </w:rPr>
-      </w:pPr>
-      <w:r>
-        <w:rPr>
-          <w:sz w:val="26"/>
-          <w:szCs w:val="26"/>
-        </w:rPr>
-        <w:t xml:space="preserve">Bước 4: </w:t>
-      </w:r>
-      <w:r>
-        <w:rPr>
-          <w:sz w:val="26"/>
-          <w:szCs w:val="26"/>
-        </w:rPr>
-        <w:t>Ứng dụng lấy thông tin sẽ thực hiện những công việc sau:</w:t>
+        <w:t>Files: AWS S3, Google Cloud Storage</w:t>
       </w:r>
     </w:p>
     <w:p>
@@ -1683,7 +1065,284 @@
           <w:sz w:val="26"/>
           <w:szCs w:val="26"/>
         </w:rPr>
-        <w:t>Giao tiếp với CSDL và nhận phản hồi về thông tin tương ứng với bệnh nhân.</w:t>
+        <w:t>Data Warehouse: Google BigQuery</w:t>
+      </w:r>
+    </w:p>
+    <w:p>
+      <w:pPr>
+        <w:jc w:val="both"/>
+        <w:rPr>
+          <w:sz w:val="26"/>
+          <w:szCs w:val="26"/>
+        </w:rPr>
+      </w:pPr>
+      <w:r>
+        <w:rPr>
+          <w:sz w:val="26"/>
+          <w:szCs w:val="26"/>
+        </w:rPr>
+        <w:t>Tại sao điện toán đám mây lại trở thành xu thế:</w:t>
+      </w:r>
+    </w:p>
+    <w:p>
+      <w:pPr>
+        <w:pStyle w:val="ListParagraph"/>
+        <w:numPr>
+          <w:ilvl w:val="0"/>
+          <w:numId w:val="1"/>
+        </w:numPr>
+        <w:jc w:val="both"/>
+        <w:rPr>
+          <w:sz w:val="26"/>
+          <w:szCs w:val="26"/>
+        </w:rPr>
+      </w:pPr>
+      <w:r>
+        <w:rPr>
+          <w:sz w:val="26"/>
+          <w:szCs w:val="26"/>
+        </w:rPr>
+        <w:t>Giảm c</w:t>
+      </w:r>
+      <w:r>
+        <w:rPr>
+          <w:sz w:val="26"/>
+          <w:szCs w:val="26"/>
+        </w:rPr>
+        <w:t>hi phí: điện toán đám mây có thể làm giảm cả chi phí vốn (CAPEX) lẫn chi phí vận hành (OPEX), vì các tài nguyên chỉ được mua khi cần và chỉ phải trả tiền khi sử dụng.</w:t>
+      </w:r>
+    </w:p>
+    <w:p>
+      <w:pPr>
+        <w:pStyle w:val="ListParagraph"/>
+        <w:numPr>
+          <w:ilvl w:val="0"/>
+          <w:numId w:val="1"/>
+        </w:numPr>
+        <w:jc w:val="both"/>
+        <w:rPr>
+          <w:sz w:val="26"/>
+          <w:szCs w:val="26"/>
+        </w:rPr>
+      </w:pPr>
+      <w:r>
+        <w:rPr>
+          <w:sz w:val="26"/>
+          <w:szCs w:val="26"/>
+        </w:rPr>
+        <w:t>Giảm thời gian phát triển và bảo trì: sử dụng điện toán đám mây cho phép nhà phát triển tập trung vào phát triển phần mềm mà không cần quan tâm đến chi phí bảo trì phần cứng.</w:t>
+      </w:r>
+    </w:p>
+    <w:p>
+      <w:pPr>
+        <w:pStyle w:val="ListParagraph"/>
+        <w:numPr>
+          <w:ilvl w:val="0"/>
+          <w:numId w:val="1"/>
+        </w:numPr>
+        <w:jc w:val="both"/>
+        <w:rPr>
+          <w:sz w:val="26"/>
+          <w:szCs w:val="26"/>
+        </w:rPr>
+      </w:pPr>
+      <w:r>
+        <w:rPr>
+          <w:sz w:val="26"/>
+          <w:szCs w:val="26"/>
+        </w:rPr>
+        <w:t>Khả năng mở rộng linh hoạt: Điện toán đám mây cho phép khả năng điều chỉnh quy mô ngay lập tức mà gần như không phải dừng hoạt động của máy chủ.</w:t>
+      </w:r>
+    </w:p>
+    <w:p>
+      <w:pPr>
+        <w:jc w:val="both"/>
+        <w:rPr>
+          <w:sz w:val="26"/>
+          <w:szCs w:val="26"/>
+        </w:rPr>
+      </w:pPr>
+      <w:r>
+        <w:rPr>
+          <w:sz w:val="26"/>
+          <w:szCs w:val="26"/>
+        </w:rPr>
+        <w:t>Ngoài ra, mô hình dữ liệu trên nền tảng đám mây còn có khả năng duy trì dữ liệu ngay cả khi thiết bị ngoại tuyến, truy cập độ trễ thấp ở mọi nơi trên thế giới và đồng bộ hóa dữ liệu theo thời gian thực trên tất cả các nền tảng di động.</w:t>
+      </w:r>
+    </w:p>
+    <w:p>
+      <w:pPr>
+        <w:jc w:val="both"/>
+        <w:rPr>
+          <w:sz w:val="26"/>
+          <w:szCs w:val="26"/>
+        </w:rPr>
+      </w:pPr>
+    </w:p>
+    <w:p>
+      <w:pPr>
+        <w:jc w:val="both"/>
+        <w:rPr>
+          <w:sz w:val="26"/>
+          <w:szCs w:val="26"/>
+        </w:rPr>
+      </w:pPr>
+    </w:p>
+    <w:p>
+      <w:pPr>
+        <w:jc w:val="both"/>
+        <w:rPr>
+          <w:b/>
+          <w:sz w:val="26"/>
+          <w:szCs w:val="26"/>
+        </w:rPr>
+      </w:pPr>
+      <w:r>
+        <w:rPr>
+          <w:b/>
+          <w:sz w:val="26"/>
+          <w:szCs w:val="26"/>
+        </w:rPr>
+        <w:t xml:space="preserve">3.1.3 </w:t>
+      </w:r>
+      <w:r>
+        <w:rPr>
+          <w:b/>
+          <w:sz w:val="26"/>
+          <w:szCs w:val="26"/>
+        </w:rPr>
+        <w:t xml:space="preserve">Chi tiết quy trình trao đổi thông tin hồ sơ y tế </w:t>
+      </w:r>
+    </w:p>
+    <w:p>
+      <w:pPr>
+        <w:jc w:val="both"/>
+        <w:rPr>
+          <w:sz w:val="26"/>
+          <w:szCs w:val="26"/>
+        </w:rPr>
+      </w:pPr>
+      <w:r>
+        <w:rPr>
+          <w:sz w:val="26"/>
+          <w:szCs w:val="26"/>
+        </w:rPr>
+        <w:lastRenderedPageBreak/>
+        <w:t>Bước 1: Khi bệnh nhân nhập viện/xuất viện/khám chữa bệnh, chính các bác sĩ hoặc y tá sẽ</w:t>
+      </w:r>
+      <w:r>
+        <w:rPr>
+          <w:sz w:val="26"/>
+          <w:szCs w:val="26"/>
+        </w:rPr>
+        <w:t xml:space="preserve"> trực tiếp </w:t>
+      </w:r>
+      <w:r>
+        <w:rPr>
+          <w:sz w:val="26"/>
+          <w:szCs w:val="26"/>
+        </w:rPr>
+        <w:t xml:space="preserve">trích xuất thông tin của bệnh nhân nhập vào các </w:t>
+      </w:r>
+      <w:r>
+        <w:rPr>
+          <w:sz w:val="26"/>
+          <w:szCs w:val="26"/>
+        </w:rPr>
+        <w:t xml:space="preserve">danh </w:t>
+      </w:r>
+      <w:r>
+        <w:rPr>
+          <w:sz w:val="26"/>
+          <w:szCs w:val="26"/>
+        </w:rPr>
+        <w:t xml:space="preserve">mục trên ứng dụng di động, sau đó </w:t>
+      </w:r>
+      <w:r>
+        <w:rPr>
+          <w:sz w:val="26"/>
+          <w:szCs w:val="26"/>
+        </w:rPr>
+        <w:t xml:space="preserve">ấn nút </w:t>
+      </w:r>
+      <w:r>
+        <w:rPr>
+          <w:sz w:val="26"/>
+          <w:szCs w:val="26"/>
+        </w:rPr>
+        <w:t xml:space="preserve">gửi lên </w:t>
+      </w:r>
+      <w:r>
+        <w:rPr>
+          <w:sz w:val="26"/>
+          <w:szCs w:val="26"/>
+        </w:rPr>
+        <w:t xml:space="preserve">lưu trữ </w:t>
+      </w:r>
+      <w:r>
+        <w:rPr>
+          <w:sz w:val="26"/>
+          <w:szCs w:val="26"/>
+        </w:rPr>
+        <w:t>cơ sở dữ liệu</w:t>
+      </w:r>
+      <w:r>
+        <w:rPr>
+          <w:sz w:val="26"/>
+          <w:szCs w:val="26"/>
+        </w:rPr>
+        <w:t xml:space="preserve"> bằng tài khoản cá nhân</w:t>
+      </w:r>
+      <w:r>
+        <w:rPr>
+          <w:sz w:val="26"/>
+          <w:szCs w:val="26"/>
+        </w:rPr>
+        <w:t>.</w:t>
+      </w:r>
+      <w:r>
+        <w:rPr>
+          <w:sz w:val="26"/>
+          <w:szCs w:val="26"/>
+        </w:rPr>
+        <w:t xml:space="preserve"> Ngoài ra, ứng dụng cho phép chỉnh sửa các thông tin khi cần thiết, giới hạn quyền chỉnh sửa cho các cá nhân chịu trách nhiệm liên quan.</w:t>
+      </w:r>
+    </w:p>
+    <w:p>
+      <w:pPr>
+        <w:jc w:val="both"/>
+        <w:rPr>
+          <w:sz w:val="26"/>
+          <w:szCs w:val="26"/>
+        </w:rPr>
+      </w:pPr>
+      <w:r>
+        <w:rPr>
+          <w:sz w:val="26"/>
+          <w:szCs w:val="26"/>
+        </w:rPr>
+        <w:t xml:space="preserve">Bước 2: </w:t>
+      </w:r>
+      <w:r>
+        <w:rPr>
+          <w:sz w:val="26"/>
+          <w:szCs w:val="26"/>
+        </w:rPr>
+        <w:t xml:space="preserve">Ứng dụng </w:t>
+      </w:r>
+      <w:r>
+        <w:rPr>
+          <w:sz w:val="26"/>
+          <w:szCs w:val="26"/>
+        </w:rPr>
+        <w:t xml:space="preserve">gửi thông tin </w:t>
+      </w:r>
+      <w:r>
+        <w:rPr>
+          <w:sz w:val="26"/>
+          <w:szCs w:val="26"/>
+        </w:rPr>
+        <w:t>sẽ thực hiện những công việc sau:</w:t>
       </w:r>
     </w:p>
     <w:p>
@@ -1704,7 +1363,21 @@
           <w:sz w:val="26"/>
           <w:szCs w:val="26"/>
         </w:rPr>
-        <w:t>Giải mã dữ liệu theo quy tắc của chuẩn HL7 và CDA</w:t>
+        <w:t xml:space="preserve">Thực hiện tái cấu trúc </w:t>
+      </w:r>
+      <w:r>
+        <w:rPr>
+          <w:sz w:val="26"/>
+          <w:szCs w:val="26"/>
+        </w:rPr>
+        <w:t xml:space="preserve">(mã hóa) </w:t>
+      </w:r>
+      <w:r>
+        <w:rPr>
+          <w:sz w:val="26"/>
+          <w:szCs w:val="26"/>
+        </w:rPr>
+        <w:t>dữ liệu theo chuẩn HL7 và CDA.</w:t>
       </w:r>
     </w:p>
     <w:p>
@@ -1725,6 +1398,143 @@
           <w:sz w:val="26"/>
           <w:szCs w:val="26"/>
         </w:rPr>
+        <w:t>Thông qua các lệnh API gửi dữ liệu đã xử lý lên cơ sở dữ liệu đám mây theo thời gian thực.</w:t>
+      </w:r>
+    </w:p>
+    <w:p>
+      <w:pPr>
+        <w:pStyle w:val="ListParagraph"/>
+        <w:numPr>
+          <w:ilvl w:val="0"/>
+          <w:numId w:val="2"/>
+        </w:numPr>
+        <w:jc w:val="both"/>
+        <w:rPr>
+          <w:sz w:val="26"/>
+          <w:szCs w:val="26"/>
+        </w:rPr>
+      </w:pPr>
+      <w:r>
+        <w:rPr>
+          <w:sz w:val="26"/>
+          <w:szCs w:val="26"/>
+        </w:rPr>
+        <w:t>Phản hồi cho người gửi thông báo thông tin đã được lưu trữ thành công. Hoặc lưu trữ thông tin khi thiết bị di động ngoại tuyến do gặp trục trặc về đường mạng kết nối Internet. Ứng dụng tự động thực hiện lại việc gửi dữ liệu khi có kết nối trở lại.</w:t>
+      </w:r>
+    </w:p>
+    <w:p>
+      <w:pPr>
+        <w:jc w:val="both"/>
+        <w:rPr>
+          <w:sz w:val="26"/>
+          <w:szCs w:val="26"/>
+        </w:rPr>
+      </w:pPr>
+      <w:r>
+        <w:rPr>
+          <w:sz w:val="26"/>
+          <w:szCs w:val="26"/>
+        </w:rPr>
+        <w:t xml:space="preserve">Bước 3: Khi </w:t>
+      </w:r>
+      <w:r>
+        <w:rPr>
+          <w:sz w:val="26"/>
+          <w:szCs w:val="26"/>
+        </w:rPr>
+        <w:t xml:space="preserve">một bên thứ ba có thẩm quyền muốn truy cứu lịch sử khám chữa bệnh của bệnh nhân, họ sẽ đăng nhập tài khoản được cấp quyền trên ứng dụng, </w:t>
+      </w:r>
+      <w:r>
+        <w:rPr>
+          <w:sz w:val="26"/>
+          <w:szCs w:val="26"/>
+        </w:rPr>
+        <w:t>nhập vào thông tin định danh bệnh nhân và gửi yêu cầu truy xuất thông tin lên CSDL.</w:t>
+      </w:r>
+    </w:p>
+    <w:p>
+      <w:pPr>
+        <w:jc w:val="both"/>
+        <w:rPr>
+          <w:sz w:val="26"/>
+          <w:szCs w:val="26"/>
+        </w:rPr>
+      </w:pPr>
+      <w:r>
+        <w:rPr>
+          <w:sz w:val="26"/>
+          <w:szCs w:val="26"/>
+        </w:rPr>
+        <w:t xml:space="preserve">Bước 4: </w:t>
+      </w:r>
+      <w:r>
+        <w:rPr>
+          <w:sz w:val="26"/>
+          <w:szCs w:val="26"/>
+        </w:rPr>
+        <w:t>Ứng dụng lấy thông tin sẽ thực hiện những công việc sau:</w:t>
+      </w:r>
+    </w:p>
+    <w:p>
+      <w:pPr>
+        <w:pStyle w:val="ListParagraph"/>
+        <w:numPr>
+          <w:ilvl w:val="0"/>
+          <w:numId w:val="2"/>
+        </w:numPr>
+        <w:jc w:val="both"/>
+        <w:rPr>
+          <w:sz w:val="26"/>
+          <w:szCs w:val="26"/>
+        </w:rPr>
+      </w:pPr>
+      <w:r>
+        <w:rPr>
+          <w:sz w:val="26"/>
+          <w:szCs w:val="26"/>
+        </w:rPr>
+        <w:t>Giao tiếp với CSDL và nhận phản hồi về thông tin tương ứng với bệnh nhân.</w:t>
+      </w:r>
+    </w:p>
+    <w:p>
+      <w:pPr>
+        <w:pStyle w:val="ListParagraph"/>
+        <w:numPr>
+          <w:ilvl w:val="0"/>
+          <w:numId w:val="2"/>
+        </w:numPr>
+        <w:jc w:val="both"/>
+        <w:rPr>
+          <w:sz w:val="26"/>
+          <w:szCs w:val="26"/>
+        </w:rPr>
+      </w:pPr>
+      <w:r>
+        <w:rPr>
+          <w:sz w:val="26"/>
+          <w:szCs w:val="26"/>
+        </w:rPr>
+        <w:t>Giải mã dữ liệu theo quy tắc của chuẩn HL7 và CDA</w:t>
+      </w:r>
+    </w:p>
+    <w:p>
+      <w:pPr>
+        <w:pStyle w:val="ListParagraph"/>
+        <w:numPr>
+          <w:ilvl w:val="0"/>
+          <w:numId w:val="2"/>
+        </w:numPr>
+        <w:jc w:val="both"/>
+        <w:rPr>
+          <w:sz w:val="26"/>
+          <w:szCs w:val="26"/>
+        </w:rPr>
+      </w:pPr>
+      <w:r>
+        <w:rPr>
+          <w:sz w:val="26"/>
+          <w:szCs w:val="26"/>
+        </w:rPr>
         <w:t>Hiển thị hồ sơ sức khỏe của bệnh nhân lên giao diện người dùng</w:t>
       </w:r>
     </w:p>
@@ -1792,19 +1602,30 @@
       <w:pPr>
         <w:jc w:val="both"/>
         <w:rPr>
-          <w:sz w:val="26"/>
-          <w:szCs w:val="26"/>
-        </w:rPr>
-      </w:pPr>
-      <w:r>
-        <w:rPr>
-          <w:sz w:val="26"/>
-          <w:szCs w:val="26"/>
-        </w:rPr>
-        <w:t>4.2 – Lựa chọ</w:t>
-      </w:r>
-      <w:r>
-        <w:rPr>
+          <w:b/>
+          <w:sz w:val="26"/>
+          <w:szCs w:val="26"/>
+        </w:rPr>
+      </w:pPr>
+      <w:r>
+        <w:rPr>
+          <w:b/>
+          <w:sz w:val="26"/>
+          <w:szCs w:val="26"/>
+        </w:rPr>
+        <w:t>3</w:t>
+      </w:r>
+      <w:r>
+        <w:rPr>
+          <w:b/>
+          <w:sz w:val="26"/>
+          <w:szCs w:val="26"/>
+        </w:rPr>
+        <w:t>.2 – Lựa chọ</w:t>
+      </w:r>
+      <w:r>
+        <w:rPr>
+          <w:b/>
           <w:sz w:val="26"/>
           <w:szCs w:val="26"/>
         </w:rPr>
@@ -1812,6 +1633,7 @@
       </w:r>
       <w:r>
         <w:rPr>
+          <w:b/>
           <w:sz w:val="26"/>
           <w:szCs w:val="26"/>
         </w:rPr>
@@ -1819,26 +1641,54 @@
       </w:r>
       <w:r>
         <w:rPr>
-          <w:sz w:val="26"/>
-          <w:szCs w:val="26"/>
-        </w:rPr>
-        <w:t xml:space="preserve"> và cơ sở dữ liệu</w:t>
-      </w:r>
-    </w:p>
-    <w:p>
-      <w:pPr>
-        <w:jc w:val="both"/>
-        <w:rPr>
-          <w:sz w:val="26"/>
-          <w:szCs w:val="26"/>
-        </w:rPr>
-      </w:pPr>
-      <w:r>
-        <w:rPr>
-          <w:sz w:val="26"/>
-          <w:szCs w:val="26"/>
-        </w:rPr>
-        <w:t>Một sự lựa chọn tốt nhất hiện nay khi xây dựng, thử nghiệm và triển khai các ứng dụng trên cơ sở hạ tầng đang tin cậy và có khả năng mở rộng cao là nền tảng đám mây của Google - Google Cloud Platform</w:t>
+          <w:b/>
+          <w:sz w:val="26"/>
+          <w:szCs w:val="26"/>
+        </w:rPr>
+        <w:t xml:space="preserve"> và lưu trữ</w:t>
+      </w:r>
+    </w:p>
+    <w:p>
+      <w:pPr>
+        <w:jc w:val="both"/>
+        <w:rPr>
+          <w:b/>
+          <w:sz w:val="26"/>
+          <w:szCs w:val="26"/>
+        </w:rPr>
+      </w:pPr>
+      <w:r>
+        <w:rPr>
+          <w:b/>
+          <w:sz w:val="26"/>
+          <w:szCs w:val="26"/>
+        </w:rPr>
+        <w:t>3.2.1 Giới thiệu Google Cloud Platform và Firestore</w:t>
+      </w:r>
+    </w:p>
+    <w:p>
+      <w:pPr>
+        <w:jc w:val="both"/>
+        <w:rPr>
+          <w:sz w:val="26"/>
+          <w:szCs w:val="26"/>
+        </w:rPr>
+      </w:pPr>
+      <w:r>
+        <w:rPr>
+          <w:sz w:val="26"/>
+          <w:szCs w:val="26"/>
+        </w:rPr>
+        <w:t xml:space="preserve">Một sự lựa chọn tốt nhất hiện nay </w:t>
+      </w:r>
+      <w:bookmarkStart w:id="0" w:name="_GoBack"/>
+      <w:bookmarkEnd w:id="0"/>
+      <w:r>
+        <w:rPr>
+          <w:sz w:val="26"/>
+          <w:szCs w:val="26"/>
+        </w:rPr>
+        <w:t>khi xây dựng, thử nghiệm và triển khai các ứng dụng trên cơ sở hạ tầng đang tin cậy và có khả năng mở rộng cao là nền tảng đám mây của Google - Google Cloud Platform</w:t>
       </w:r>
       <w:r>
         <w:rPr>
@@ -1865,8 +1715,10 @@
       </w:pPr>
       <w:r>
         <w:rPr>
-          <w:sz w:val="26"/>
-          <w:szCs w:val="26"/>
+          <w:noProof/>
+          <w:sz w:val="26"/>
+          <w:szCs w:val="26"/>
+          <w:lang w:eastAsia="ja-JP"/>
         </w:rPr>
         <w:drawing>
           <wp:inline distT="0" distB="0" distL="0" distR="0">
@@ -1887,7 +1739,7 @@
                     <a:blip r:embed="rId6">
                       <a:extLst>
                         <a:ext uri="{28A0092B-C50C-407E-A947-70E740481C1C}">
-                          <a14:useLocalDpi xmlns:a14="http://schemas.microsoft.com/office/drawing/2010/main" xmlns:wps="http://schemas.microsoft.com/office/word/2010/wordprocessingShape" xmlns:wpi="http://schemas.microsoft.com/office/word/2010/wordprocessingInk" xmlns:wpg="http://schemas.microsoft.com/office/word/2010/wordprocessingGroup" xmlns:w16se="http://schemas.microsoft.com/office/word/2015/wordml/symex" xmlns:w15="http://schemas.microsoft.com/office/word/2012/wordml" xmlns:w14="http://schemas.microsoft.com/office/word/2010/wordml" xmlns:w="http://schemas.openxmlformats.org/wordprocessingml/2006/main" xmlns:w10="urn:schemas-microsoft-com:office:word" xmlns:wp14="http://schemas.microsoft.com/office/word/2010/wordprocessingDrawing" xmlns:v="urn:schemas-microsoft-com:vml" xmlns:o="urn:schemas-microsoft-com:office:office" xmlns:mc="http://schemas.openxmlformats.org/markup-compatibility/2006" xmlns:cx1="http://schemas.microsoft.com/office/drawing/2015/9/8/chartex" xmlns:cx="http://schemas.microsoft.com/office/drawing/2014/chartex" xmlns:wpc="http://schemas.microsoft.com/office/word/2010/wordprocessingCanvas" xmlns="" val="0"/>
+                          <a14:useLocalDpi xmlns:a14="http://schemas.microsoft.com/office/drawing/2010/main" val="0"/>
                         </a:ext>
                       </a:extLst>
                     </a:blip>
@@ -1921,8 +1773,10 @@
       </w:pPr>
       <w:r>
         <w:rPr>
-          <w:sz w:val="26"/>
-          <w:szCs w:val="26"/>
+          <w:noProof/>
+          <w:sz w:val="26"/>
+          <w:szCs w:val="26"/>
+          <w:lang w:eastAsia="ja-JP"/>
         </w:rPr>
         <w:lastRenderedPageBreak/>
         <w:drawing>
@@ -1975,7 +1829,21 @@
           <w:sz w:val="26"/>
           <w:szCs w:val="26"/>
         </w:rPr>
-        <w:t>Hình 4-2 Nề</w:t>
+        <w:t xml:space="preserve">Hình </w:t>
+      </w:r>
+      <w:r>
+        <w:rPr>
+          <w:sz w:val="26"/>
+          <w:szCs w:val="26"/>
+        </w:rPr>
+        <w:t>3</w:t>
+      </w:r>
+      <w:r>
+        <w:rPr>
+          <w:sz w:val="26"/>
+          <w:szCs w:val="26"/>
+        </w:rPr>
+        <w:t>-2 Nề</w:t>
       </w:r>
       <w:r>
         <w:rPr>
@@ -2161,181 +2029,333 @@
           <w:sz w:val="26"/>
           <w:szCs w:val="26"/>
         </w:rPr>
-        <w:t xml:space="preserve">4.2.1 </w:t>
-      </w:r>
-      <w:r>
-        <w:rPr>
-          <w:sz w:val="26"/>
-          <w:szCs w:val="26"/>
-        </w:rPr>
-        <w:t>Sử dụng dịch vụ Google Cloud Firestore</w:t>
-      </w:r>
-    </w:p>
-    <w:p>
-      <w:pPr>
-        <w:jc w:val="both"/>
-        <w:rPr>
-          <w:sz w:val="26"/>
-          <w:szCs w:val="26"/>
-        </w:rPr>
-      </w:pPr>
-    </w:p>
-    <w:p>
-      <w:pPr>
-        <w:jc w:val="both"/>
-        <w:rPr>
-          <w:sz w:val="26"/>
-          <w:szCs w:val="26"/>
-        </w:rPr>
-      </w:pPr>
-      <w:r>
-        <w:rPr>
-          <w:sz w:val="26"/>
-          <w:szCs w:val="26"/>
-        </w:rPr>
-        <w:lastRenderedPageBreak/>
-        <w:t>4.2.2 Cơ sở dữ liệu NoSQL</w:t>
-      </w:r>
-      <w:r>
-        <w:rPr>
-          <w:sz w:val="26"/>
-          <w:szCs w:val="26"/>
-        </w:rPr>
-        <w:t xml:space="preserve"> và</w:t>
-      </w:r>
-      <w:r>
-        <w:rPr>
-          <w:sz w:val="26"/>
-          <w:szCs w:val="26"/>
-        </w:rPr>
-        <w:t xml:space="preserve"> Firestore</w:t>
-      </w:r>
-    </w:p>
-    <w:p>
-      <w:pPr>
-        <w:jc w:val="both"/>
-        <w:rPr>
-          <w:sz w:val="26"/>
-          <w:szCs w:val="26"/>
-        </w:rPr>
-      </w:pPr>
-    </w:p>
-    <w:p>
-      <w:pPr>
-        <w:jc w:val="both"/>
-        <w:rPr>
-          <w:sz w:val="26"/>
-          <w:szCs w:val="26"/>
-        </w:rPr>
-      </w:pPr>
-    </w:p>
-    <w:p>
-      <w:pPr>
-        <w:jc w:val="both"/>
-        <w:rPr>
-          <w:sz w:val="26"/>
-          <w:szCs w:val="26"/>
-        </w:rPr>
-      </w:pPr>
-      <w:r>
-        <w:rPr>
-          <w:sz w:val="26"/>
-          <w:szCs w:val="26"/>
-        </w:rPr>
-        <w:t>4.3 – Triển khai Ứng dụng hồ sơ y tế điện tử trên nền tảng Cloud Firestore</w:t>
-      </w:r>
-    </w:p>
-    <w:p>
-      <w:pPr>
-        <w:jc w:val="both"/>
-        <w:rPr>
-          <w:sz w:val="26"/>
-          <w:szCs w:val="26"/>
-        </w:rPr>
-      </w:pPr>
-    </w:p>
-    <w:p>
-      <w:pPr>
-        <w:jc w:val="both"/>
-        <w:rPr>
-          <w:sz w:val="26"/>
-          <w:szCs w:val="26"/>
-        </w:rPr>
-      </w:pPr>
-    </w:p>
-    <w:p>
-      <w:pPr>
-        <w:jc w:val="both"/>
-        <w:rPr>
-          <w:sz w:val="26"/>
-          <w:szCs w:val="26"/>
-        </w:rPr>
-      </w:pPr>
-    </w:p>
-    <w:p>
-      <w:pPr>
-        <w:jc w:val="both"/>
-        <w:rPr>
-          <w:sz w:val="26"/>
-          <w:szCs w:val="26"/>
-        </w:rPr>
-      </w:pPr>
-    </w:p>
-    <w:p>
-      <w:pPr>
-        <w:jc w:val="both"/>
-        <w:rPr>
-          <w:sz w:val="26"/>
-          <w:szCs w:val="26"/>
-        </w:rPr>
-      </w:pPr>
-    </w:p>
-    <w:p>
-      <w:pPr>
-        <w:jc w:val="both"/>
-        <w:rPr>
-          <w:sz w:val="26"/>
-          <w:szCs w:val="26"/>
-        </w:rPr>
-      </w:pPr>
-    </w:p>
-    <w:p>
-      <w:pPr>
-        <w:jc w:val="both"/>
-        <w:rPr>
-          <w:sz w:val="26"/>
-          <w:szCs w:val="26"/>
-        </w:rPr>
-      </w:pPr>
-    </w:p>
-    <w:p>
-      <w:pPr>
-        <w:jc w:val="both"/>
-        <w:rPr>
-          <w:sz w:val="26"/>
-          <w:szCs w:val="26"/>
-        </w:rPr>
-      </w:pPr>
-    </w:p>
-    <w:p>
-      <w:pPr>
-        <w:jc w:val="both"/>
-        <w:rPr>
-          <w:sz w:val="26"/>
-          <w:szCs w:val="26"/>
-        </w:rPr>
-      </w:pPr>
-    </w:p>
-    <w:p>
-      <w:pPr>
-        <w:jc w:val="both"/>
-        <w:rPr>
-          <w:sz w:val="26"/>
-          <w:szCs w:val="26"/>
-        </w:rPr>
-      </w:pPr>
-      <w:bookmarkStart w:id="0" w:name="_GoBack"/>
-      <w:bookmarkEnd w:id="0"/>
+        <w:t>3</w:t>
+      </w:r>
+      <w:r>
+        <w:rPr>
+          <w:sz w:val="26"/>
+          <w:szCs w:val="26"/>
+        </w:rPr>
+        <w:t>.2.</w:t>
+      </w:r>
+      <w:r>
+        <w:rPr>
+          <w:sz w:val="26"/>
+          <w:szCs w:val="26"/>
+        </w:rPr>
+        <w:t>2</w:t>
+      </w:r>
+      <w:r>
+        <w:rPr>
+          <w:sz w:val="26"/>
+          <w:szCs w:val="26"/>
+        </w:rPr>
+        <w:t xml:space="preserve"> </w:t>
+      </w:r>
+      <w:r>
+        <w:rPr>
+          <w:sz w:val="26"/>
+          <w:szCs w:val="26"/>
+        </w:rPr>
+        <w:t>Giới thiệu</w:t>
+      </w:r>
+      <w:r>
+        <w:rPr>
+          <w:sz w:val="26"/>
+          <w:szCs w:val="26"/>
+        </w:rPr>
+        <w:t xml:space="preserve"> Google Cloud Firestore</w:t>
+      </w:r>
+    </w:p>
+    <w:p>
+      <w:pPr>
+        <w:jc w:val="both"/>
+        <w:rPr>
+          <w:sz w:val="26"/>
+          <w:szCs w:val="26"/>
+        </w:rPr>
+      </w:pPr>
+    </w:p>
+    <w:p>
+      <w:pPr>
+        <w:jc w:val="both"/>
+        <w:rPr>
+          <w:sz w:val="26"/>
+          <w:szCs w:val="26"/>
+        </w:rPr>
+      </w:pPr>
+    </w:p>
+    <w:p>
+      <w:pPr>
+        <w:jc w:val="both"/>
+        <w:rPr>
+          <w:sz w:val="26"/>
+          <w:szCs w:val="26"/>
+        </w:rPr>
+      </w:pPr>
+      <w:r>
+        <w:rPr>
+          <w:sz w:val="26"/>
+          <w:szCs w:val="26"/>
+        </w:rPr>
+        <w:t>3.3</w:t>
+      </w:r>
+      <w:r>
+        <w:rPr>
+          <w:sz w:val="26"/>
+          <w:szCs w:val="26"/>
+        </w:rPr>
+        <w:t xml:space="preserve"> Cơ sở dữ liệ</w:t>
+      </w:r>
+      <w:r>
+        <w:rPr>
+          <w:sz w:val="26"/>
+          <w:szCs w:val="26"/>
+        </w:rPr>
+        <w:t xml:space="preserve">u </w:t>
+      </w:r>
+      <w:r>
+        <w:rPr>
+          <w:sz w:val="26"/>
+          <w:szCs w:val="26"/>
+        </w:rPr>
+        <w:t xml:space="preserve">của </w:t>
+      </w:r>
+      <w:r>
+        <w:rPr>
+          <w:sz w:val="26"/>
+          <w:szCs w:val="26"/>
+        </w:rPr>
+        <w:t>Firestore</w:t>
+      </w:r>
+    </w:p>
+    <w:p>
+      <w:pPr>
+        <w:jc w:val="both"/>
+        <w:rPr>
+          <w:sz w:val="26"/>
+          <w:szCs w:val="26"/>
+        </w:rPr>
+      </w:pPr>
+      <w:r>
+        <w:rPr>
+          <w:sz w:val="26"/>
+          <w:szCs w:val="26"/>
+        </w:rPr>
+        <w:t>3.3.1 Cơ sở dữ liệ</w:t>
+      </w:r>
+      <w:r>
+        <w:rPr>
+          <w:sz w:val="26"/>
+          <w:szCs w:val="26"/>
+        </w:rPr>
+        <w:t>u No</w:t>
+      </w:r>
+      <w:r>
+        <w:rPr>
+          <w:sz w:val="26"/>
+          <w:szCs w:val="26"/>
+        </w:rPr>
+        <w:t>SQL</w:t>
+      </w:r>
+    </w:p>
+    <w:p>
+      <w:pPr>
+        <w:jc w:val="both"/>
+        <w:rPr>
+          <w:sz w:val="26"/>
+          <w:szCs w:val="26"/>
+        </w:rPr>
+      </w:pPr>
+      <w:r>
+        <w:rPr>
+          <w:sz w:val="26"/>
+          <w:szCs w:val="26"/>
+        </w:rPr>
+        <w:t>3.3.2 Cơ sở dữ liệu Firestore</w:t>
+      </w:r>
+    </w:p>
+    <w:p>
+      <w:pPr>
+        <w:jc w:val="both"/>
+        <w:rPr>
+          <w:sz w:val="26"/>
+          <w:szCs w:val="26"/>
+        </w:rPr>
+      </w:pPr>
+    </w:p>
+    <w:p>
+      <w:pPr>
+        <w:jc w:val="both"/>
+        <w:rPr>
+          <w:sz w:val="26"/>
+          <w:szCs w:val="26"/>
+        </w:rPr>
+      </w:pPr>
+      <w:r>
+        <w:rPr>
+          <w:sz w:val="26"/>
+          <w:szCs w:val="26"/>
+        </w:rPr>
+        <w:t>3</w:t>
+      </w:r>
+      <w:r>
+        <w:rPr>
+          <w:sz w:val="26"/>
+          <w:szCs w:val="26"/>
+        </w:rPr>
+        <w:t>.</w:t>
+      </w:r>
+      <w:r>
+        <w:rPr>
+          <w:sz w:val="26"/>
+          <w:szCs w:val="26"/>
+        </w:rPr>
+        <w:t>4</w:t>
+      </w:r>
+      <w:r>
+        <w:rPr>
+          <w:sz w:val="26"/>
+          <w:szCs w:val="26"/>
+        </w:rPr>
+        <w:t xml:space="preserve"> – Triển khai </w:t>
+      </w:r>
+      <w:r>
+        <w:rPr>
+          <w:sz w:val="26"/>
+          <w:szCs w:val="26"/>
+        </w:rPr>
+        <w:t>mô hình ứng dụng</w:t>
+      </w:r>
+    </w:p>
+    <w:p>
+      <w:pPr>
+        <w:jc w:val="both"/>
+        <w:rPr>
+          <w:sz w:val="26"/>
+          <w:szCs w:val="26"/>
+        </w:rPr>
+      </w:pPr>
+    </w:p>
+    <w:p>
+      <w:pPr>
+        <w:jc w:val="both"/>
+        <w:rPr>
+          <w:sz w:val="26"/>
+          <w:szCs w:val="26"/>
+        </w:rPr>
+      </w:pPr>
+      <w:r>
+        <w:rPr>
+          <w:sz w:val="26"/>
+          <w:szCs w:val="26"/>
+        </w:rPr>
+        <w:t>3.4.1 Tổ chức dữ liệu</w:t>
+      </w:r>
+    </w:p>
+    <w:p>
+      <w:pPr>
+        <w:jc w:val="both"/>
+        <w:rPr>
+          <w:sz w:val="26"/>
+          <w:szCs w:val="26"/>
+        </w:rPr>
+      </w:pPr>
+      <w:r>
+        <w:rPr>
+          <w:sz w:val="26"/>
+          <w:szCs w:val="26"/>
+        </w:rPr>
+        <w:t>3.4.2 Cài đặt và chạy chương trình</w:t>
+      </w:r>
+    </w:p>
+    <w:p>
+      <w:pPr>
+        <w:jc w:val="both"/>
+        <w:rPr>
+          <w:sz w:val="26"/>
+          <w:szCs w:val="26"/>
+        </w:rPr>
+      </w:pPr>
+      <w:r>
+        <w:rPr>
+          <w:sz w:val="26"/>
+          <w:szCs w:val="26"/>
+        </w:rPr>
+        <w:t>3.4.3 Đánh giá</w:t>
+      </w:r>
+    </w:p>
+    <w:p>
+      <w:pPr>
+        <w:jc w:val="both"/>
+        <w:rPr>
+          <w:sz w:val="26"/>
+          <w:szCs w:val="26"/>
+        </w:rPr>
+      </w:pPr>
+    </w:p>
+    <w:p>
+      <w:pPr>
+        <w:jc w:val="both"/>
+        <w:rPr>
+          <w:sz w:val="26"/>
+          <w:szCs w:val="26"/>
+        </w:rPr>
+      </w:pPr>
+    </w:p>
+    <w:p>
+      <w:pPr>
+        <w:jc w:val="both"/>
+        <w:rPr>
+          <w:sz w:val="26"/>
+          <w:szCs w:val="26"/>
+        </w:rPr>
+      </w:pPr>
+    </w:p>
+    <w:p>
+      <w:pPr>
+        <w:jc w:val="both"/>
+        <w:rPr>
+          <w:sz w:val="26"/>
+          <w:szCs w:val="26"/>
+        </w:rPr>
+      </w:pPr>
+    </w:p>
+    <w:p>
+      <w:pPr>
+        <w:jc w:val="both"/>
+        <w:rPr>
+          <w:sz w:val="26"/>
+          <w:szCs w:val="26"/>
+        </w:rPr>
+      </w:pPr>
+    </w:p>
+    <w:p>
+      <w:pPr>
+        <w:jc w:val="both"/>
+        <w:rPr>
+          <w:sz w:val="26"/>
+          <w:szCs w:val="26"/>
+        </w:rPr>
+      </w:pPr>
+    </w:p>
+    <w:p>
+      <w:pPr>
+        <w:jc w:val="both"/>
+        <w:rPr>
+          <w:sz w:val="26"/>
+          <w:szCs w:val="26"/>
+        </w:rPr>
+      </w:pPr>
+    </w:p>
+    <w:p>
+      <w:pPr>
+        <w:jc w:val="both"/>
+        <w:rPr>
+          <w:sz w:val="26"/>
+          <w:szCs w:val="26"/>
+        </w:rPr>
+      </w:pPr>
       <w:r>
         <w:rPr>
           <w:sz w:val="26"/>
@@ -2455,8 +2475,8 @@
 </file>
 
 <file path=word/numbering.xml><?xml version="1.0" encoding="utf-8"?>
-<w:numbering xmlns:ve="http://schemas.openxmlformats.org/markup-compatibility/2006" xmlns:o="urn:schemas-microsoft-com:office:office" xmlns:r="http://schemas.openxmlformats.org/officeDocument/2006/relationships" xmlns:m="http://schemas.openxmlformats.org/officeDocument/2006/math" xmlns:v="urn:schemas-microsoft-com:vml" xmlns:wp="http://schemas.openxmlformats.org/drawingml/2006/wordprocessingDrawing" xmlns:w10="urn:schemas-microsoft-com:office:word" xmlns:w="http://schemas.openxmlformats.org/wordprocessingml/2006/main" xmlns:wne="http://schemas.microsoft.com/office/word/2006/wordml">
-  <w:abstractNum w:abstractNumId="0">
+<w:numbering xmlns:wpc="http://schemas.microsoft.com/office/word/2010/wordprocessingCanvas" xmlns:cx="http://schemas.microsoft.com/office/drawing/2014/chartex" xmlns:cx1="http://schemas.microsoft.com/office/drawing/2015/9/8/chartex" xmlns:mc="http://schemas.openxmlformats.org/markup-compatibility/2006" xmlns:o="urn:schemas-microsoft-com:office:office" xmlns:r="http://schemas.openxmlformats.org/officeDocument/2006/relationships" xmlns:m="http://schemas.openxmlformats.org/officeDocument/2006/math" xmlns:v="urn:schemas-microsoft-com:vml" xmlns:wp14="http://schemas.microsoft.com/office/word/2010/wordprocessingDrawing" xmlns:wp="http://schemas.openxmlformats.org/drawingml/2006/wordprocessingDrawing" xmlns:w10="urn:schemas-microsoft-com:office:word" xmlns:w="http://schemas.openxmlformats.org/wordprocessingml/2006/main" xmlns:w14="http://schemas.microsoft.com/office/word/2010/wordml" xmlns:w15="http://schemas.microsoft.com/office/word/2012/wordml" xmlns:w16se="http://schemas.microsoft.com/office/word/2015/wordml/symex" xmlns:wpg="http://schemas.microsoft.com/office/word/2010/wordprocessingGroup" xmlns:wpi="http://schemas.microsoft.com/office/word/2010/wordprocessingInk" xmlns:wne="http://schemas.microsoft.com/office/word/2006/wordml" xmlns:wps="http://schemas.microsoft.com/office/word/2010/wordprocessingShape" mc:Ignorable="w14 w15 w16se wp14">
+  <w:abstractNum w:abstractNumId="0" w15:restartNumberingAfterBreak="0">
     <w:nsid w:val="0EB26449"/>
     <w:multiLevelType w:val="hybridMultilevel"/>
     <w:tmpl w:val="D6E6E18C"/>
@@ -2569,7 +2589,7 @@
       </w:rPr>
     </w:lvl>
   </w:abstractNum>
-  <w:abstractNum w:abstractNumId="1">
+  <w:abstractNum w:abstractNumId="1" w15:restartNumberingAfterBreak="0">
     <w:nsid w:val="19951172"/>
     <w:multiLevelType w:val="hybridMultilevel"/>
     <w:tmpl w:val="ECF4D006"/>
@@ -2682,7 +2702,7 @@
       </w:rPr>
     </w:lvl>
   </w:abstractNum>
-  <w:abstractNum w:abstractNumId="2">
+  <w:abstractNum w:abstractNumId="2" w15:restartNumberingAfterBreak="0">
     <w:nsid w:val="4D9107E7"/>
     <w:multiLevelType w:val="hybridMultilevel"/>
     <w:tmpl w:val="EA5C86E0"/>
@@ -2794,7 +2814,7 @@
       </w:rPr>
     </w:lvl>
   </w:abstractNum>
-  <w:abstractNum w:abstractNumId="3">
+  <w:abstractNum w:abstractNumId="3" w15:restartNumberingAfterBreak="0">
     <w:nsid w:val="75B86B49"/>
     <w:multiLevelType w:val="hybridMultilevel"/>
     <w:tmpl w:val="AD947C14"/>
@@ -2922,7 +2942,7 @@
 </file>
 
 <file path=word/styles.xml><?xml version="1.0" encoding="utf-8"?>
-<w:styles xmlns:r="http://schemas.openxmlformats.org/officeDocument/2006/relationships" xmlns:w="http://schemas.openxmlformats.org/wordprocessingml/2006/main">
+<w:styles xmlns:mc="http://schemas.openxmlformats.org/markup-compatibility/2006" xmlns:r="http://schemas.openxmlformats.org/officeDocument/2006/relationships" xmlns:w="http://schemas.openxmlformats.org/wordprocessingml/2006/main" xmlns:w14="http://schemas.microsoft.com/office/word/2010/wordml" xmlns:w15="http://schemas.microsoft.com/office/word/2012/wordml" xmlns:w16se="http://schemas.microsoft.com/office/word/2015/wordml/symex" mc:Ignorable="w14 w15 w16se">
   <w:docDefaults>
     <w:rPrDefault>
       <w:rPr>
@@ -2938,144 +2958,378 @@
       </w:pPr>
     </w:pPrDefault>
   </w:docDefaults>
-  <w:latentStyles w:defLockedState="0" w:defUIPriority="99" w:defSemiHidden="1" w:defUnhideWhenUsed="1" w:defQFormat="0" w:count="267">
-    <w:lsdException w:name="Normal" w:semiHidden="0" w:uiPriority="0" w:unhideWhenUsed="0" w:qFormat="1"/>
-    <w:lsdException w:name="heading 1" w:semiHidden="0" w:uiPriority="9" w:unhideWhenUsed="0" w:qFormat="1"/>
-    <w:lsdException w:name="heading 2" w:uiPriority="9" w:qFormat="1"/>
-    <w:lsdException w:name="heading 3" w:uiPriority="9" w:qFormat="1"/>
-    <w:lsdException w:name="heading 4" w:uiPriority="9" w:qFormat="1"/>
-    <w:lsdException w:name="heading 5" w:uiPriority="9" w:qFormat="1"/>
-    <w:lsdException w:name="heading 6" w:uiPriority="9" w:qFormat="1"/>
-    <w:lsdException w:name="heading 7" w:uiPriority="9" w:qFormat="1"/>
-    <w:lsdException w:name="heading 8" w:uiPriority="9" w:qFormat="1"/>
-    <w:lsdException w:name="heading 9" w:uiPriority="9" w:qFormat="1"/>
-    <w:lsdException w:name="toc 1" w:uiPriority="39"/>
-    <w:lsdException w:name="toc 2" w:uiPriority="39"/>
-    <w:lsdException w:name="toc 3" w:uiPriority="39"/>
-    <w:lsdException w:name="toc 4" w:uiPriority="39"/>
-    <w:lsdException w:name="toc 5" w:uiPriority="39"/>
-    <w:lsdException w:name="toc 6" w:uiPriority="39"/>
-    <w:lsdException w:name="toc 7" w:uiPriority="39"/>
-    <w:lsdException w:name="toc 8" w:uiPriority="39"/>
-    <w:lsdException w:name="toc 9" w:uiPriority="39"/>
-    <w:lsdException w:name="caption" w:uiPriority="35" w:qFormat="1"/>
-    <w:lsdException w:name="Title" w:semiHidden="0" w:uiPriority="10" w:unhideWhenUsed="0" w:qFormat="1"/>
-    <w:lsdException w:name="Default Paragraph Font" w:uiPriority="1"/>
-    <w:lsdException w:name="Subtitle" w:semiHidden="0" w:uiPriority="11" w:unhideWhenUsed="0" w:qFormat="1"/>
-    <w:lsdException w:name="Strong" w:semiHidden="0" w:uiPriority="22" w:unhideWhenUsed="0" w:qFormat="1"/>
-    <w:lsdException w:name="Emphasis" w:semiHidden="0" w:uiPriority="20" w:unhideWhenUsed="0" w:qFormat="1"/>
-    <w:lsdException w:name="Table Grid" w:semiHidden="0" w:uiPriority="39" w:unhideWhenUsed="0"/>
-    <w:lsdException w:name="Placeholder Text" w:unhideWhenUsed="0"/>
-    <w:lsdException w:name="No Spacing" w:semiHidden="0" w:uiPriority="1" w:unhideWhenUsed="0" w:qFormat="1"/>
-    <w:lsdException w:name="Light Shading" w:semiHidden="0" w:uiPriority="60" w:unhideWhenUsed="0"/>
-    <w:lsdException w:name="Light List" w:semiHidden="0" w:uiPriority="61" w:unhideWhenUsed="0"/>
-    <w:lsdException w:name="Light Grid" w:semiHidden="0" w:uiPriority="62" w:unhideWhenUsed="0"/>
-    <w:lsdException w:name="Medium Shading 1" w:semiHidden="0" w:uiPriority="63" w:unhideWhenUsed="0"/>
-    <w:lsdException w:name="Medium Shading 2" w:semiHidden="0" w:uiPriority="64" w:unhideWhenUsed="0"/>
-    <w:lsdException w:name="Medium List 1" w:semiHidden="0" w:uiPriority="65" w:unhideWhenUsed="0"/>
-    <w:lsdException w:name="Medium List 2" w:semiHidden="0" w:uiPriority="66" w:unhideWhenUsed="0"/>
-    <w:lsdException w:name="Medium Grid 1" w:semiHidden="0" w:uiPriority="67" w:unhideWhenUsed="0"/>
-    <w:lsdException w:name="Medium Grid 2" w:semiHidden="0" w:uiPriority="68" w:unhideWhenUsed="0"/>
-    <w:lsdException w:name="Medium Grid 3" w:semiHidden="0" w:uiPriority="69" w:unhideWhenUsed="0"/>
-    <w:lsdException w:name="Dark List" w:semiHidden="0" w:uiPriority="70" w:unhideWhenUsed="0"/>
-    <w:lsdException w:name="Colorful Shading" w:semiHidden="0" w:uiPriority="71" w:unhideWhenUsed="0"/>
-    <w:lsdException w:name="Colorful List" w:semiHidden="0" w:uiPriority="72" w:unhideWhenUsed="0"/>
-    <w:lsdException w:name="Colorful Grid" w:semiHidden="0" w:uiPriority="73" w:unhideWhenUsed="0"/>
-    <w:lsdException w:name="Light Shading Accent 1" w:semiHidden="0" w:uiPriority="60" w:unhideWhenUsed="0"/>
-    <w:lsdException w:name="Light List Accent 1" w:semiHidden="0" w:uiPriority="61" w:unhideWhenUsed="0"/>
-    <w:lsdException w:name="Light Grid Accent 1" w:semiHidden="0" w:uiPriority="62" w:unhideWhenUsed="0"/>
-    <w:lsdException w:name="Medium Shading 1 Accent 1" w:semiHidden="0" w:uiPriority="63" w:unhideWhenUsed="0"/>
-    <w:lsdException w:name="Medium Shading 2 Accent 1" w:semiHidden="0" w:uiPriority="64" w:unhideWhenUsed="0"/>
-    <w:lsdException w:name="Medium List 1 Accent 1" w:semiHidden="0" w:uiPriority="65" w:unhideWhenUsed="0"/>
-    <w:lsdException w:name="Revision" w:unhideWhenUsed="0"/>
-    <w:lsdException w:name="List Paragraph" w:semiHidden="0" w:uiPriority="34" w:unhideWhenUsed="0" w:qFormat="1"/>
-    <w:lsdException w:name="Quote" w:semiHidden="0" w:uiPriority="29" w:unhideWhenUsed="0" w:qFormat="1"/>
-    <w:lsdException w:name="Intense Quote" w:semiHidden="0" w:uiPriority="30" w:unhideWhenUsed="0" w:qFormat="1"/>
-    <w:lsdException w:name="Medium List 2 Accent 1" w:semiHidden="0" w:uiPriority="66" w:unhideWhenUsed="0"/>
-    <w:lsdException w:name="Medium Grid 1 Accent 1" w:semiHidden="0" w:uiPriority="67" w:unhideWhenUsed="0"/>
-    <w:lsdException w:name="Medium Grid 2 Accent 1" w:semiHidden="0" w:uiPriority="68" w:unhideWhenUsed="0"/>
-    <w:lsdException w:name="Medium Grid 3 Accent 1" w:semiHidden="0" w:uiPriority="69" w:unhideWhenUsed="0"/>
-    <w:lsdException w:name="Dark List Accent 1" w:semiHidden="0" w:uiPriority="70" w:unhideWhenUsed="0"/>
-    <w:lsdException w:name="Colorful Shading Accent 1" w:semiHidden="0" w:uiPriority="71" w:unhideWhenUsed="0"/>
-    <w:lsdException w:name="Colorful List Accent 1" w:semiHidden="0" w:uiPriority="72" w:unhideWhenUsed="0"/>
-    <w:lsdException w:name="Colorful Grid Accent 1" w:semiHidden="0" w:uiPriority="73" w:unhideWhenUsed="0"/>
-    <w:lsdException w:name="Light Shading Accent 2" w:semiHidden="0" w:uiPriority="60" w:unhideWhenUsed="0"/>
-    <w:lsdException w:name="Light List Accent 2" w:semiHidden="0" w:uiPriority="61" w:unhideWhenUsed="0"/>
-    <w:lsdException w:name="Light Grid Accent 2" w:semiHidden="0" w:uiPriority="62" w:unhideWhenUsed="0"/>
-    <w:lsdException w:name="Medium Shading 1 Accent 2" w:semiHidden="0" w:uiPriority="63" w:unhideWhenUsed="0"/>
-    <w:lsdException w:name="Medium Shading 2 Accent 2" w:semiHidden="0" w:uiPriority="64" w:unhideWhenUsed="0"/>
-    <w:lsdException w:name="Medium List 1 Accent 2" w:semiHidden="0" w:uiPriority="65" w:unhideWhenUsed="0"/>
-    <w:lsdException w:name="Medium List 2 Accent 2" w:semiHidden="0" w:uiPriority="66" w:unhideWhenUsed="0"/>
-    <w:lsdException w:name="Medium Grid 1 Accent 2" w:semiHidden="0" w:uiPriority="67" w:unhideWhenUsed="0"/>
-    <w:lsdException w:name="Medium Grid 2 Accent 2" w:semiHidden="0" w:uiPriority="68" w:unhideWhenUsed="0"/>
-    <w:lsdException w:name="Medium Grid 3 Accent 2" w:semiHidden="0" w:uiPriority="69" w:unhideWhenUsed="0"/>
-    <w:lsdException w:name="Dark List Accent 2" w:semiHidden="0" w:uiPriority="70" w:unhideWhenUsed="0"/>
-    <w:lsdException w:name="Colorful Shading Accent 2" w:semiHidden="0" w:uiPriority="71" w:unhideWhenUsed="0"/>
-    <w:lsdException w:name="Colorful List Accent 2" w:semiHidden="0" w:uiPriority="72" w:unhideWhenUsed="0"/>
-    <w:lsdException w:name="Colorful Grid Accent 2" w:semiHidden="0" w:uiPriority="73" w:unhideWhenUsed="0"/>
-    <w:lsdException w:name="Light Shading Accent 3" w:semiHidden="0" w:uiPriority="60" w:unhideWhenUsed="0"/>
-    <w:lsdException w:name="Light List Accent 3" w:semiHidden="0" w:uiPriority="61" w:unhideWhenUsed="0"/>
-    <w:lsdException w:name="Light Grid Accent 3" w:semiHidden="0" w:uiPriority="62" w:unhideWhenUsed="0"/>
-    <w:lsdException w:name="Medium Shading 1 Accent 3" w:semiHidden="0" w:uiPriority="63" w:unhideWhenUsed="0"/>
-    <w:lsdException w:name="Medium Shading 2 Accent 3" w:semiHidden="0" w:uiPriority="64" w:unhideWhenUsed="0"/>
-    <w:lsdException w:name="Medium List 1 Accent 3" w:semiHidden="0" w:uiPriority="65" w:unhideWhenUsed="0"/>
-    <w:lsdException w:name="Medium List 2 Accent 3" w:semiHidden="0" w:uiPriority="66" w:unhideWhenUsed="0"/>
-    <w:lsdException w:name="Medium Grid 1 Accent 3" w:semiHidden="0" w:uiPriority="67" w:unhideWhenUsed="0"/>
-    <w:lsdException w:name="Medium Grid 2 Accent 3" w:semiHidden="0" w:uiPriority="68" w:unhideWhenUsed="0"/>
-    <w:lsdException w:name="Medium Grid 3 Accent 3" w:semiHidden="0" w:uiPriority="69" w:unhideWhenUsed="0"/>
-    <w:lsdException w:name="Dark List Accent 3" w:semiHidden="0" w:uiPriority="70" w:unhideWhenUsed="0"/>
-    <w:lsdException w:name="Colorful Shading Accent 3" w:semiHidden="0" w:uiPriority="71" w:unhideWhenUsed="0"/>
-    <w:lsdException w:name="Colorful List Accent 3" w:semiHidden="0" w:uiPriority="72" w:unhideWhenUsed="0"/>
-    <w:lsdException w:name="Colorful Grid Accent 3" w:semiHidden="0" w:uiPriority="73" w:unhideWhenUsed="0"/>
-    <w:lsdException w:name="Light Shading Accent 4" w:semiHidden="0" w:uiPriority="60" w:unhideWhenUsed="0"/>
-    <w:lsdException w:name="Light List Accent 4" w:semiHidden="0" w:uiPriority="61" w:unhideWhenUsed="0"/>
-    <w:lsdException w:name="Light Grid Accent 4" w:semiHidden="0" w:uiPriority="62" w:unhideWhenUsed="0"/>
-    <w:lsdException w:name="Medium Shading 1 Accent 4" w:semiHidden="0" w:uiPriority="63" w:unhideWhenUsed="0"/>
-    <w:lsdException w:name="Medium Shading 2 Accent 4" w:semiHidden="0" w:uiPriority="64" w:unhideWhenUsed="0"/>
-    <w:lsdException w:name="Medium List 1 Accent 4" w:semiHidden="0" w:uiPriority="65" w:unhideWhenUsed="0"/>
-    <w:lsdException w:name="Medium List 2 Accent 4" w:semiHidden="0" w:uiPriority="66" w:unhideWhenUsed="0"/>
-    <w:lsdException w:name="Medium Grid 1 Accent 4" w:semiHidden="0" w:uiPriority="67" w:unhideWhenUsed="0"/>
-    <w:lsdException w:name="Medium Grid 2 Accent 4" w:semiHidden="0" w:uiPriority="68" w:unhideWhenUsed="0"/>
-    <w:lsdException w:name="Medium Grid 3 Accent 4" w:semiHidden="0" w:uiPriority="69" w:unhideWhenUsed="0"/>
-    <w:lsdException w:name="Dark List Accent 4" w:semiHidden="0" w:uiPriority="70" w:unhideWhenUsed="0"/>
-    <w:lsdException w:name="Colorful Shading Accent 4" w:semiHidden="0" w:uiPriority="71" w:unhideWhenUsed="0"/>
-    <w:lsdException w:name="Colorful List Accent 4" w:semiHidden="0" w:uiPriority="72" w:unhideWhenUsed="0"/>
-    <w:lsdException w:name="Colorful Grid Accent 4" w:semiHidden="0" w:uiPriority="73" w:unhideWhenUsed="0"/>
-    <w:lsdException w:name="Light Shading Accent 5" w:semiHidden="0" w:uiPriority="60" w:unhideWhenUsed="0"/>
-    <w:lsdException w:name="Light List Accent 5" w:semiHidden="0" w:uiPriority="61" w:unhideWhenUsed="0"/>
-    <w:lsdException w:name="Light Grid Accent 5" w:semiHidden="0" w:uiPriority="62" w:unhideWhenUsed="0"/>
-    <w:lsdException w:name="Medium Shading 1 Accent 5" w:semiHidden="0" w:uiPriority="63" w:unhideWhenUsed="0"/>
-    <w:lsdException w:name="Medium Shading 2 Accent 5" w:semiHidden="0" w:uiPriority="64" w:unhideWhenUsed="0"/>
-    <w:lsdException w:name="Medium List 1 Accent 5" w:semiHidden="0" w:uiPriority="65" w:unhideWhenUsed="0"/>
-    <w:lsdException w:name="Medium List 2 Accent 5" w:semiHidden="0" w:uiPriority="66" w:unhideWhenUsed="0"/>
-    <w:lsdException w:name="Medium Grid 1 Accent 5" w:semiHidden="0" w:uiPriority="67" w:unhideWhenUsed="0"/>
-    <w:lsdException w:name="Medium Grid 2 Accent 5" w:semiHidden="0" w:uiPriority="68" w:unhideWhenUsed="0"/>
-    <w:lsdException w:name="Medium Grid 3 Accent 5" w:semiHidden="0" w:uiPriority="69" w:unhideWhenUsed="0"/>
-    <w:lsdException w:name="Dark List Accent 5" w:semiHidden="0" w:uiPriority="70" w:unhideWhenUsed="0"/>
-    <w:lsdException w:name="Colorful Shading Accent 5" w:semiHidden="0" w:uiPriority="71" w:unhideWhenUsed="0"/>
-    <w:lsdException w:name="Colorful List Accent 5" w:semiHidden="0" w:uiPriority="72" w:unhideWhenUsed="0"/>
-    <w:lsdException w:name="Colorful Grid Accent 5" w:semiHidden="0" w:uiPriority="73" w:unhideWhenUsed="0"/>
-    <w:lsdException w:name="Light Shading Accent 6" w:semiHidden="0" w:uiPriority="60" w:unhideWhenUsed="0"/>
-    <w:lsdException w:name="Light List Accent 6" w:semiHidden="0" w:uiPriority="61" w:unhideWhenUsed="0"/>
-    <w:lsdException w:name="Light Grid Accent 6" w:semiHidden="0" w:uiPriority="62" w:unhideWhenUsed="0"/>
-    <w:lsdException w:name="Medium Shading 1 Accent 6" w:semiHidden="0" w:uiPriority="63" w:unhideWhenUsed="0"/>
-    <w:lsdException w:name="Medium Shading 2 Accent 6" w:semiHidden="0" w:uiPriority="64" w:unhideWhenUsed="0"/>
-    <w:lsdException w:name="Medium List 1 Accent 6" w:semiHidden="0" w:uiPriority="65" w:unhideWhenUsed="0"/>
-    <w:lsdException w:name="Medium List 2 Accent 6" w:semiHidden="0" w:uiPriority="66" w:unhideWhenUsed="0"/>
-    <w:lsdException w:name="Medium Grid 1 Accent 6" w:semiHidden="0" w:uiPriority="67" w:unhideWhenUsed="0"/>
-    <w:lsdException w:name="Medium Grid 2 Accent 6" w:semiHidden="0" w:uiPriority="68" w:unhideWhenUsed="0"/>
-    <w:lsdException w:name="Medium Grid 3 Accent 6" w:semiHidden="0" w:uiPriority="69" w:unhideWhenUsed="0"/>
-    <w:lsdException w:name="Dark List Accent 6" w:semiHidden="0" w:uiPriority="70" w:unhideWhenUsed="0"/>
-    <w:lsdException w:name="Colorful Shading Accent 6" w:semiHidden="0" w:uiPriority="71" w:unhideWhenUsed="0"/>
-    <w:lsdException w:name="Colorful List Accent 6" w:semiHidden="0" w:uiPriority="72" w:unhideWhenUsed="0"/>
-    <w:lsdException w:name="Colorful Grid Accent 6" w:semiHidden="0" w:uiPriority="73" w:unhideWhenUsed="0"/>
-    <w:lsdException w:name="Subtle Emphasis" w:semiHidden="0" w:uiPriority="19" w:unhideWhenUsed="0" w:qFormat="1"/>
-    <w:lsdException w:name="Intense Emphasis" w:semiHidden="0" w:uiPriority="21" w:unhideWhenUsed="0" w:qFormat="1"/>
-    <w:lsdException w:name="Subtle Reference" w:semiHidden="0" w:uiPriority="31" w:unhideWhenUsed="0" w:qFormat="1"/>
-    <w:lsdException w:name="Intense Reference" w:semiHidden="0" w:uiPriority="32" w:unhideWhenUsed="0" w:qFormat="1"/>
-    <w:lsdException w:name="Book Title" w:semiHidden="0" w:uiPriority="33" w:unhideWhenUsed="0" w:qFormat="1"/>
-    <w:lsdException w:name="Bibliography" w:uiPriority="37"/>
-    <w:lsdException w:name="TOC Heading" w:uiPriority="39" w:qFormat="1"/>
+  <w:latentStyles w:defLockedState="0" w:defUIPriority="99" w:defSemiHidden="0" w:defUnhideWhenUsed="0" w:defQFormat="0" w:count="371">
+    <w:lsdException w:name="Normal" w:uiPriority="0" w:qFormat="1"/>
+    <w:lsdException w:name="heading 1" w:uiPriority="9" w:qFormat="1"/>
+    <w:lsdException w:name="heading 2" w:semiHidden="1" w:uiPriority="9" w:unhideWhenUsed="1" w:qFormat="1"/>
+    <w:lsdException w:name="heading 3" w:semiHidden="1" w:uiPriority="9" w:unhideWhenUsed="1" w:qFormat="1"/>
+    <w:lsdException w:name="heading 4" w:semiHidden="1" w:uiPriority="9" w:unhideWhenUsed="1" w:qFormat="1"/>
+    <w:lsdException w:name="heading 5" w:semiHidden="1" w:uiPriority="9" w:unhideWhenUsed="1" w:qFormat="1"/>
+    <w:lsdException w:name="heading 6" w:semiHidden="1" w:uiPriority="9" w:unhideWhenUsed="1" w:qFormat="1"/>
+    <w:lsdException w:name="heading 7" w:semiHidden="1" w:uiPriority="9" w:unhideWhenUsed="1" w:qFormat="1"/>
+    <w:lsdException w:name="heading 8" w:semiHidden="1" w:uiPriority="9" w:unhideWhenUsed="1" w:qFormat="1"/>
+    <w:lsdException w:name="heading 9" w:semiHidden="1" w:uiPriority="9" w:unhideWhenUsed="1" w:qFormat="1"/>
+    <w:lsdException w:name="index 1" w:semiHidden="1" w:unhideWhenUsed="1"/>
+    <w:lsdException w:name="index 2" w:semiHidden="1" w:unhideWhenUsed="1"/>
+    <w:lsdException w:name="index 3" w:semiHidden="1" w:unhideWhenUsed="1"/>
+    <w:lsdException w:name="index 4" w:semiHidden="1" w:unhideWhenUsed="1"/>
+    <w:lsdException w:name="index 5" w:semiHidden="1" w:unhideWhenUsed="1"/>
+    <w:lsdException w:name="index 6" w:semiHidden="1" w:unhideWhenUsed="1"/>
+    <w:lsdException w:name="index 7" w:semiHidden="1" w:unhideWhenUsed="1"/>
+    <w:lsdException w:name="index 8" w:semiHidden="1" w:unhideWhenUsed="1"/>
+    <w:lsdException w:name="index 9" w:semiHidden="1" w:unhideWhenUsed="1"/>
+    <w:lsdException w:name="toc 1" w:semiHidden="1" w:uiPriority="39" w:unhideWhenUsed="1"/>
+    <w:lsdException w:name="toc 2" w:semiHidden="1" w:uiPriority="39" w:unhideWhenUsed="1"/>
+    <w:lsdException w:name="toc 3" w:semiHidden="1" w:uiPriority="39" w:unhideWhenUsed="1"/>
+    <w:lsdException w:name="toc 4" w:semiHidden="1" w:uiPriority="39" w:unhideWhenUsed="1"/>
+    <w:lsdException w:name="toc 5" w:semiHidden="1" w:uiPriority="39" w:unhideWhenUsed="1"/>
+    <w:lsdException w:name="toc 6" w:semiHidden="1" w:uiPriority="39" w:unhideWhenUsed="1"/>
+    <w:lsdException w:name="toc 7" w:semiHidden="1" w:uiPriority="39" w:unhideWhenUsed="1"/>
+    <w:lsdException w:name="toc 8" w:semiHidden="1" w:uiPriority="39" w:unhideWhenUsed="1"/>
+    <w:lsdException w:name="toc 9" w:semiHidden="1" w:uiPriority="39" w:unhideWhenUsed="1"/>
+    <w:lsdException w:name="Normal Indent" w:semiHidden="1" w:unhideWhenUsed="1"/>
+    <w:lsdException w:name="footnote text" w:semiHidden="1" w:unhideWhenUsed="1"/>
+    <w:lsdException w:name="annotation text" w:semiHidden="1" w:unhideWhenUsed="1"/>
+    <w:lsdException w:name="header" w:semiHidden="1" w:unhideWhenUsed="1"/>
+    <w:lsdException w:name="footer" w:semiHidden="1" w:unhideWhenUsed="1"/>
+    <w:lsdException w:name="index heading" w:semiHidden="1" w:unhideWhenUsed="1"/>
+    <w:lsdException w:name="caption" w:semiHidden="1" w:uiPriority="35" w:unhideWhenUsed="1" w:qFormat="1"/>
+    <w:lsdException w:name="table of figures" w:semiHidden="1" w:unhideWhenUsed="1"/>
+    <w:lsdException w:name="envelope address" w:semiHidden="1" w:unhideWhenUsed="1"/>
+    <w:lsdException w:name="envelope return" w:semiHidden="1" w:unhideWhenUsed="1"/>
+    <w:lsdException w:name="footnote reference" w:semiHidden="1" w:unhideWhenUsed="1"/>
+    <w:lsdException w:name="annotation reference" w:semiHidden="1" w:unhideWhenUsed="1"/>
+    <w:lsdException w:name="line number" w:semiHidden="1" w:unhideWhenUsed="1"/>
+    <w:lsdException w:name="page number" w:semiHidden="1" w:unhideWhenUsed="1"/>
+    <w:lsdException w:name="endnote reference" w:semiHidden="1" w:unhideWhenUsed="1"/>
+    <w:lsdException w:name="endnote text" w:semiHidden="1" w:unhideWhenUsed="1"/>
+    <w:lsdException w:name="table of authorities" w:semiHidden="1" w:unhideWhenUsed="1"/>
+    <w:lsdException w:name="macro" w:semiHidden="1" w:unhideWhenUsed="1"/>
+    <w:lsdException w:name="toa heading" w:semiHidden="1" w:unhideWhenUsed="1"/>
+    <w:lsdException w:name="List" w:semiHidden="1" w:unhideWhenUsed="1"/>
+    <w:lsdException w:name="List Bullet" w:semiHidden="1" w:unhideWhenUsed="1"/>
+    <w:lsdException w:name="List Number" w:semiHidden="1" w:unhideWhenUsed="1"/>
+    <w:lsdException w:name="List 2" w:semiHidden="1" w:unhideWhenUsed="1"/>
+    <w:lsdException w:name="List 3" w:semiHidden="1" w:unhideWhenUsed="1"/>
+    <w:lsdException w:name="List 4" w:semiHidden="1" w:unhideWhenUsed="1"/>
+    <w:lsdException w:name="List 5" w:semiHidden="1" w:unhideWhenUsed="1"/>
+    <w:lsdException w:name="List Bullet 2" w:semiHidden="1" w:unhideWhenUsed="1"/>
+    <w:lsdException w:name="List Bullet 3" w:semiHidden="1" w:unhideWhenUsed="1"/>
+    <w:lsdException w:name="List Bullet 4" w:semiHidden="1" w:unhideWhenUsed="1"/>
+    <w:lsdException w:name="List Bullet 5" w:semiHidden="1" w:unhideWhenUsed="1"/>
+    <w:lsdException w:name="List Number 2" w:semiHidden="1" w:unhideWhenUsed="1"/>
+    <w:lsdException w:name="List Number 3" w:semiHidden="1" w:unhideWhenUsed="1"/>
+    <w:lsdException w:name="List Number 4" w:semiHidden="1" w:unhideWhenUsed="1"/>
+    <w:lsdException w:name="List Number 5" w:semiHidden="1" w:unhideWhenUsed="1"/>
+    <w:lsdException w:name="Title" w:uiPriority="10" w:qFormat="1"/>
+    <w:lsdException w:name="Closing" w:semiHidden="1" w:unhideWhenUsed="1"/>
+    <w:lsdException w:name="Signature" w:semiHidden="1" w:unhideWhenUsed="1"/>
+    <w:lsdException w:name="Default Paragraph Font" w:semiHidden="1" w:uiPriority="1" w:unhideWhenUsed="1"/>
+    <w:lsdException w:name="Body Text" w:semiHidden="1" w:unhideWhenUsed="1"/>
+    <w:lsdException w:name="Body Text Indent" w:semiHidden="1" w:unhideWhenUsed="1"/>
+    <w:lsdException w:name="List Continue" w:semiHidden="1" w:unhideWhenUsed="1"/>
+    <w:lsdException w:name="List Continue 2" w:semiHidden="1" w:unhideWhenUsed="1"/>
+    <w:lsdException w:name="List Continue 3" w:semiHidden="1" w:unhideWhenUsed="1"/>
+    <w:lsdException w:name="List Continue 4" w:semiHidden="1" w:unhideWhenUsed="1"/>
+    <w:lsdException w:name="List Continue 5" w:semiHidden="1" w:unhideWhenUsed="1"/>
+    <w:lsdException w:name="Message Header" w:semiHidden="1" w:unhideWhenUsed="1"/>
+    <w:lsdException w:name="Subtitle" w:uiPriority="11" w:qFormat="1"/>
+    <w:lsdException w:name="Salutation" w:semiHidden="1" w:unhideWhenUsed="1"/>
+    <w:lsdException w:name="Date" w:semiHidden="1" w:unhideWhenUsed="1"/>
+    <w:lsdException w:name="Body Text First Indent" w:semiHidden="1" w:unhideWhenUsed="1"/>
+    <w:lsdException w:name="Body Text First Indent 2" w:semiHidden="1" w:unhideWhenUsed="1"/>
+    <w:lsdException w:name="Note Heading" w:semiHidden="1" w:unhideWhenUsed="1"/>
+    <w:lsdException w:name="Body Text 2" w:semiHidden="1" w:unhideWhenUsed="1"/>
+    <w:lsdException w:name="Body Text 3" w:semiHidden="1" w:unhideWhenUsed="1"/>
+    <w:lsdException w:name="Body Text Indent 2" w:semiHidden="1" w:unhideWhenUsed="1"/>
+    <w:lsdException w:name="Body Text Indent 3" w:semiHidden="1" w:unhideWhenUsed="1"/>
+    <w:lsdException w:name="Block Text" w:semiHidden="1" w:unhideWhenUsed="1"/>
+    <w:lsdException w:name="Hyperlink" w:semiHidden="1" w:unhideWhenUsed="1"/>
+    <w:lsdException w:name="FollowedHyperlink" w:semiHidden="1" w:unhideWhenUsed="1"/>
+    <w:lsdException w:name="Strong" w:uiPriority="22" w:qFormat="1"/>
+    <w:lsdException w:name="Emphasis" w:uiPriority="20" w:qFormat="1"/>
+    <w:lsdException w:name="Document Map" w:semiHidden="1" w:unhideWhenUsed="1"/>
+    <w:lsdException w:name="Plain Text" w:semiHidden="1" w:unhideWhenUsed="1"/>
+    <w:lsdException w:name="E-mail Signature" w:semiHidden="1" w:unhideWhenUsed="1"/>
+    <w:lsdException w:name="HTML Top of Form" w:semiHidden="1" w:unhideWhenUsed="1"/>
+    <w:lsdException w:name="HTML Bottom of Form" w:semiHidden="1" w:unhideWhenUsed="1"/>
+    <w:lsdException w:name="Normal (Web)" w:semiHidden="1" w:unhideWhenUsed="1"/>
+    <w:lsdException w:name="HTML Acronym" w:semiHidden="1" w:unhideWhenUsed="1"/>
+    <w:lsdException w:name="HTML Address" w:semiHidden="1" w:unhideWhenUsed="1"/>
+    <w:lsdException w:name="HTML Cite" w:semiHidden="1" w:unhideWhenUsed="1"/>
+    <w:lsdException w:name="HTML Code" w:semiHidden="1" w:unhideWhenUsed="1"/>
+    <w:lsdException w:name="HTML Definition" w:semiHidden="1" w:unhideWhenUsed="1"/>
+    <w:lsdException w:name="HTML Keyboard" w:semiHidden="1" w:unhideWhenUsed="1"/>
+    <w:lsdException w:name="HTML Preformatted" w:semiHidden="1" w:unhideWhenUsed="1"/>
+    <w:lsdException w:name="HTML Sample" w:semiHidden="1" w:unhideWhenUsed="1"/>
+    <w:lsdException w:name="HTML Typewriter" w:semiHidden="1" w:unhideWhenUsed="1"/>
+    <w:lsdException w:name="HTML Variable" w:semiHidden="1" w:unhideWhenUsed="1"/>
+    <w:lsdException w:name="Normal Table" w:semiHidden="1" w:unhideWhenUsed="1"/>
+    <w:lsdException w:name="annotation subject" w:semiHidden="1" w:unhideWhenUsed="1"/>
+    <w:lsdException w:name="No List" w:semiHidden="1" w:unhideWhenUsed="1"/>
+    <w:lsdException w:name="Outline List 1" w:semiHidden="1" w:unhideWhenUsed="1"/>
+    <w:lsdException w:name="Outline List 2" w:semiHidden="1" w:unhideWhenUsed="1"/>
+    <w:lsdException w:name="Outline List 3" w:semiHidden="1" w:unhideWhenUsed="1"/>
+    <w:lsdException w:name="Table Simple 1" w:semiHidden="1" w:unhideWhenUsed="1"/>
+    <w:lsdException w:name="Table Simple 2" w:semiHidden="1" w:unhideWhenUsed="1"/>
+    <w:lsdException w:name="Table Simple 3" w:semiHidden="1" w:unhideWhenUsed="1"/>
+    <w:lsdException w:name="Table Classic 1" w:semiHidden="1" w:unhideWhenUsed="1"/>
+    <w:lsdException w:name="Table Classic 2" w:semiHidden="1" w:unhideWhenUsed="1"/>
+    <w:lsdException w:name="Table Classic 3" w:semiHidden="1" w:unhideWhenUsed="1"/>
+    <w:lsdException w:name="Table Classic 4" w:semiHidden="1" w:unhideWhenUsed="1"/>
+    <w:lsdException w:name="Table Colorful 1" w:semiHidden="1" w:unhideWhenUsed="1"/>
+    <w:lsdException w:name="Table Colorful 2" w:semiHidden="1" w:unhideWhenUsed="1"/>
+    <w:lsdException w:name="Table Colorful 3" w:semiHidden="1" w:unhideWhenUsed="1"/>
+    <w:lsdException w:name="Table Columns 1" w:semiHidden="1" w:unhideWhenUsed="1"/>
+    <w:lsdException w:name="Table Columns 2" w:semiHidden="1" w:unhideWhenUsed="1"/>
+    <w:lsdException w:name="Table Columns 3" w:semiHidden="1" w:unhideWhenUsed="1"/>
+    <w:lsdException w:name="Table Columns 4" w:semiHidden="1" w:unhideWhenUsed="1"/>
+    <w:lsdException w:name="Table Columns 5" w:semiHidden="1" w:unhideWhenUsed="1"/>
+    <w:lsdException w:name="Table Grid 1" w:semiHidden="1" w:unhideWhenUsed="1"/>
+    <w:lsdException w:name="Table Grid 2" w:semiHidden="1" w:unhideWhenUsed="1"/>
+    <w:lsdException w:name="Table Grid 3" w:semiHidden="1" w:unhideWhenUsed="1"/>
+    <w:lsdException w:name="Table Grid 4" w:semiHidden="1" w:unhideWhenUsed="1"/>
+    <w:lsdException w:name="Table Grid 5" w:semiHidden="1" w:unhideWhenUsed="1"/>
+    <w:lsdException w:name="Table Grid 6" w:semiHidden="1" w:unhideWhenUsed="1"/>
+    <w:lsdException w:name="Table Grid 7" w:semiHidden="1" w:unhideWhenUsed="1"/>
+    <w:lsdException w:name="Table Grid 8" w:semiHidden="1" w:unhideWhenUsed="1"/>
+    <w:lsdException w:name="Table List 1" w:semiHidden="1" w:unhideWhenUsed="1"/>
+    <w:lsdException w:name="Table List 2" w:semiHidden="1" w:unhideWhenUsed="1"/>
+    <w:lsdException w:name="Table List 3" w:semiHidden="1" w:unhideWhenUsed="1"/>
+    <w:lsdException w:name="Table List 4" w:semiHidden="1" w:unhideWhenUsed="1"/>
+    <w:lsdException w:name="Table List 5" w:semiHidden="1" w:unhideWhenUsed="1"/>
+    <w:lsdException w:name="Table List 6" w:semiHidden="1" w:unhideWhenUsed="1"/>
+    <w:lsdException w:name="Table List 7" w:semiHidden="1" w:unhideWhenUsed="1"/>
+    <w:lsdException w:name="Table List 8" w:semiHidden="1" w:unhideWhenUsed="1"/>
+    <w:lsdException w:name="Table 3D effects 1" w:semiHidden="1" w:unhideWhenUsed="1"/>
+    <w:lsdException w:name="Table 3D effects 2" w:semiHidden="1" w:unhideWhenUsed="1"/>
+    <w:lsdException w:name="Table 3D effects 3" w:semiHidden="1" w:unhideWhenUsed="1"/>
+    <w:lsdException w:name="Table Contemporary" w:semiHidden="1" w:unhideWhenUsed="1"/>
+    <w:lsdException w:name="Table Elegant" w:semiHidden="1" w:unhideWhenUsed="1"/>
+    <w:lsdException w:name="Table Professional" w:semiHidden="1" w:unhideWhenUsed="1"/>
+    <w:lsdException w:name="Table Subtle 1" w:semiHidden="1" w:unhideWhenUsed="1"/>
+    <w:lsdException w:name="Table Subtle 2" w:semiHidden="1" w:unhideWhenUsed="1"/>
+    <w:lsdException w:name="Table Web 1" w:semiHidden="1" w:unhideWhenUsed="1"/>
+    <w:lsdException w:name="Table Web 2" w:semiHidden="1" w:unhideWhenUsed="1"/>
+    <w:lsdException w:name="Table Web 3" w:semiHidden="1" w:unhideWhenUsed="1"/>
+    <w:lsdException w:name="Balloon Text" w:semiHidden="1" w:unhideWhenUsed="1"/>
+    <w:lsdException w:name="Table Grid" w:uiPriority="39"/>
+    <w:lsdException w:name="Table Theme" w:semiHidden="1" w:unhideWhenUsed="1"/>
+    <w:lsdException w:name="Placeholder Text" w:semiHidden="1"/>
+    <w:lsdException w:name="No Spacing" w:uiPriority="1" w:qFormat="1"/>
+    <w:lsdException w:name="Light Shading" w:uiPriority="60"/>
+    <w:lsdException w:name="Light List" w:uiPriority="61"/>
+    <w:lsdException w:name="Light Grid" w:uiPriority="62"/>
+    <w:lsdException w:name="Medium Shading 1" w:uiPriority="63"/>
+    <w:lsdException w:name="Medium Shading 2" w:uiPriority="64"/>
+    <w:lsdException w:name="Medium List 1" w:uiPriority="65"/>
+    <w:lsdException w:name="Medium List 2" w:uiPriority="66"/>
+    <w:lsdException w:name="Medium Grid 1" w:uiPriority="67"/>
+    <w:lsdException w:name="Medium Grid 2" w:uiPriority="68"/>
+    <w:lsdException w:name="Medium Grid 3" w:uiPriority="69"/>
+    <w:lsdException w:name="Dark List" w:uiPriority="70"/>
+    <w:lsdException w:name="Colorful Shading" w:uiPriority="71"/>
+    <w:lsdException w:name="Colorful List" w:uiPriority="72"/>
+    <w:lsdException w:name="Colorful Grid" w:uiPriority="73"/>
+    <w:lsdException w:name="Light Shading Accent 1" w:uiPriority="60"/>
+    <w:lsdException w:name="Light List Accent 1" w:uiPriority="61"/>
+    <w:lsdException w:name="Light Grid Accent 1" w:uiPriority="62"/>
+    <w:lsdException w:name="Medium Shading 1 Accent 1" w:uiPriority="63"/>
+    <w:lsdException w:name="Medium Shading 2 Accent 1" w:uiPriority="64"/>
+    <w:lsdException w:name="Medium List 1 Accent 1" w:uiPriority="65"/>
+    <w:lsdException w:name="Revision" w:semiHidden="1"/>
+    <w:lsdException w:name="List Paragraph" w:uiPriority="34" w:qFormat="1"/>
+    <w:lsdException w:name="Quote" w:uiPriority="29" w:qFormat="1"/>
+    <w:lsdException w:name="Intense Quote" w:uiPriority="30" w:qFormat="1"/>
+    <w:lsdException w:name="Medium List 2 Accent 1" w:uiPriority="66"/>
+    <w:lsdException w:name="Medium Grid 1 Accent 1" w:uiPriority="67"/>
+    <w:lsdException w:name="Medium Grid 2 Accent 1" w:uiPriority="68"/>
+    <w:lsdException w:name="Medium Grid 3 Accent 1" w:uiPriority="69"/>
+    <w:lsdException w:name="Dark List Accent 1" w:uiPriority="70"/>
+    <w:lsdException w:name="Colorful Shading Accent 1" w:uiPriority="71"/>
+    <w:lsdException w:name="Colorful List Accent 1" w:uiPriority="72"/>
+    <w:lsdException w:name="Colorful Grid Accent 1" w:uiPriority="73"/>
+    <w:lsdException w:name="Light Shading Accent 2" w:uiPriority="60"/>
+    <w:lsdException w:name="Light List Accent 2" w:uiPriority="61"/>
+    <w:lsdException w:name="Light Grid Accent 2" w:uiPriority="62"/>
+    <w:lsdException w:name="Medium Shading 1 Accent 2" w:uiPriority="63"/>
+    <w:lsdException w:name="Medium Shading 2 Accent 2" w:uiPriority="64"/>
+    <w:lsdException w:name="Medium List 1 Accent 2" w:uiPriority="65"/>
+    <w:lsdException w:name="Medium List 2 Accent 2" w:uiPriority="66"/>
+    <w:lsdException w:name="Medium Grid 1 Accent 2" w:uiPriority="67"/>
+    <w:lsdException w:name="Medium Grid 2 Accent 2" w:uiPriority="68"/>
+    <w:lsdException w:name="Medium Grid 3 Accent 2" w:uiPriority="69"/>
+    <w:lsdException w:name="Dark List Accent 2" w:uiPriority="70"/>
+    <w:lsdException w:name="Colorful Shading Accent 2" w:uiPriority="71"/>
+    <w:lsdException w:name="Colorful List Accent 2" w:uiPriority="72"/>
+    <w:lsdException w:name="Colorful Grid Accent 2" w:uiPriority="73"/>
+    <w:lsdException w:name="Light Shading Accent 3" w:uiPriority="60"/>
+    <w:lsdException w:name="Light List Accent 3" w:uiPriority="61"/>
+    <w:lsdException w:name="Light Grid Accent 3" w:uiPriority="62"/>
+    <w:lsdException w:name="Medium Shading 1 Accent 3" w:uiPriority="63"/>
+    <w:lsdException w:name="Medium Shading 2 Accent 3" w:uiPriority="64"/>
+    <w:lsdException w:name="Medium List 1 Accent 3" w:uiPriority="65"/>
+    <w:lsdException w:name="Medium List 2 Accent 3" w:uiPriority="66"/>
+    <w:lsdException w:name="Medium Grid 1 Accent 3" w:uiPriority="67"/>
+    <w:lsdException w:name="Medium Grid 2 Accent 3" w:uiPriority="68"/>
+    <w:lsdException w:name="Medium Grid 3 Accent 3" w:uiPriority="69"/>
+    <w:lsdException w:name="Dark List Accent 3" w:uiPriority="70"/>
+    <w:lsdException w:name="Colorful Shading Accent 3" w:uiPriority="71"/>
+    <w:lsdException w:name="Colorful List Accent 3" w:uiPriority="72"/>
+    <w:lsdException w:name="Colorful Grid Accent 3" w:uiPriority="73"/>
+    <w:lsdException w:name="Light Shading Accent 4" w:uiPriority="60"/>
+    <w:lsdException w:name="Light List Accent 4" w:uiPriority="61"/>
+    <w:lsdException w:name="Light Grid Accent 4" w:uiPriority="62"/>
+    <w:lsdException w:name="Medium Shading 1 Accent 4" w:uiPriority="63"/>
+    <w:lsdException w:name="Medium Shading 2 Accent 4" w:uiPriority="64"/>
+    <w:lsdException w:name="Medium List 1 Accent 4" w:uiPriority="65"/>
+    <w:lsdException w:name="Medium List 2 Accent 4" w:uiPriority="66"/>
+    <w:lsdException w:name="Medium Grid 1 Accent 4" w:uiPriority="67"/>
+    <w:lsdException w:name="Medium Grid 2 Accent 4" w:uiPriority="68"/>
+    <w:lsdException w:name="Medium Grid 3 Accent 4" w:uiPriority="69"/>
+    <w:lsdException w:name="Dark List Accent 4" w:uiPriority="70"/>
+    <w:lsdException w:name="Colorful Shading Accent 4" w:uiPriority="71"/>
+    <w:lsdException w:name="Colorful List Accent 4" w:uiPriority="72"/>
+    <w:lsdException w:name="Colorful Grid Accent 4" w:uiPriority="73"/>
+    <w:lsdException w:name="Light Shading Accent 5" w:uiPriority="60"/>
+    <w:lsdException w:name="Light List Accent 5" w:uiPriority="61"/>
+    <w:lsdException w:name="Light Grid Accent 5" w:uiPriority="62"/>
+    <w:lsdException w:name="Medium Shading 1 Accent 5" w:uiPriority="63"/>
+    <w:lsdException w:name="Medium Shading 2 Accent 5" w:uiPriority="64"/>
+    <w:lsdException w:name="Medium List 1 Accent 5" w:uiPriority="65"/>
+    <w:lsdException w:name="Medium List 2 Accent 5" w:uiPriority="66"/>
+    <w:lsdException w:name="Medium Grid 1 Accent 5" w:uiPriority="67"/>
+    <w:lsdException w:name="Medium Grid 2 Accent 5" w:uiPriority="68"/>
+    <w:lsdException w:name="Medium Grid 3 Accent 5" w:uiPriority="69"/>
+    <w:lsdException w:name="Dark List Accent 5" w:uiPriority="70"/>
+    <w:lsdException w:name="Colorful Shading Accent 5" w:uiPriority="71"/>
+    <w:lsdException w:name="Colorful List Accent 5" w:uiPriority="72"/>
+    <w:lsdException w:name="Colorful Grid Accent 5" w:uiPriority="73"/>
+    <w:lsdException w:name="Light Shading Accent 6" w:uiPriority="60"/>
+    <w:lsdException w:name="Light List Accent 6" w:uiPriority="61"/>
+    <w:lsdException w:name="Light Grid Accent 6" w:uiPriority="62"/>
+    <w:lsdException w:name="Medium Shading 1 Accent 6" w:uiPriority="63"/>
+    <w:lsdException w:name="Medium Shading 2 Accent 6" w:uiPriority="64"/>
+    <w:lsdException w:name="Medium List 1 Accent 6" w:uiPriority="65"/>
+    <w:lsdException w:name="Medium List 2 Accent 6" w:uiPriority="66"/>
+    <w:lsdException w:name="Medium Grid 1 Accent 6" w:uiPriority="67"/>
+    <w:lsdException w:name="Medium Grid 2 Accent 6" w:uiPriority="68"/>
+    <w:lsdException w:name="Medium Grid 3 Accent 6" w:uiPriority="69"/>
+    <w:lsdException w:name="Dark List Accent 6" w:uiPriority="70"/>
+    <w:lsdException w:name="Colorful Shading Accent 6" w:uiPriority="71"/>
+    <w:lsdException w:name="Colorful List Accent 6" w:uiPriority="72"/>
+    <w:lsdException w:name="Colorful Grid Accent 6" w:uiPriority="73"/>
+    <w:lsdException w:name="Subtle Emphasis" w:uiPriority="19" w:qFormat="1"/>
+    <w:lsdException w:name="Intense Emphasis" w:uiPriority="21" w:qFormat="1"/>
+    <w:lsdException w:name="Subtle Reference" w:uiPriority="31" w:qFormat="1"/>
+    <w:lsdException w:name="Intense Reference" w:uiPriority="32" w:qFormat="1"/>
+    <w:lsdException w:name="Book Title" w:uiPriority="33" w:qFormat="1"/>
+    <w:lsdException w:name="Bibliography" w:semiHidden="1" w:uiPriority="37" w:unhideWhenUsed="1"/>
+    <w:lsdException w:name="TOC Heading" w:semiHidden="1" w:uiPriority="39" w:unhideWhenUsed="1" w:qFormat="1"/>
+    <w:lsdException w:name="Plain Table 1" w:uiPriority="41"/>
+    <w:lsdException w:name="Plain Table 2" w:uiPriority="42"/>
+    <w:lsdException w:name="Plain Table 3" w:uiPriority="43"/>
+    <w:lsdException w:name="Plain Table 4" w:uiPriority="44"/>
+    <w:lsdException w:name="Plain Table 5" w:uiPriority="45"/>
+    <w:lsdException w:name="Grid Table Light" w:uiPriority="40"/>
+    <w:lsdException w:name="Grid Table 1 Light" w:uiPriority="46"/>
+    <w:lsdException w:name="Grid Table 2" w:uiPriority="47"/>
+    <w:lsdException w:name="Grid Table 3" w:uiPriority="48"/>
+    <w:lsdException w:name="Grid Table 4" w:uiPriority="49"/>
+    <w:lsdException w:name="Grid Table 5 Dark" w:uiPriority="50"/>
+    <w:lsdException w:name="Grid Table 6 Colorful" w:uiPriority="51"/>
+    <w:lsdException w:name="Grid Table 7 Colorful" w:uiPriority="52"/>
+    <w:lsdException w:name="Grid Table 1 Light Accent 1" w:uiPriority="46"/>
+    <w:lsdException w:name="Grid Table 2 Accent 1" w:uiPriority="47"/>
+    <w:lsdException w:name="Grid Table 3 Accent 1" w:uiPriority="48"/>
+    <w:lsdException w:name="Grid Table 4 Accent 1" w:uiPriority="49"/>
+    <w:lsdException w:name="Grid Table 5 Dark Accent 1" w:uiPriority="50"/>
+    <w:lsdException w:name="Grid Table 6 Colorful Accent 1" w:uiPriority="51"/>
+    <w:lsdException w:name="Grid Table 7 Colorful Accent 1" w:uiPriority="52"/>
+    <w:lsdException w:name="Grid Table 1 Light Accent 2" w:uiPriority="46"/>
+    <w:lsdException w:name="Grid Table 2 Accent 2" w:uiPriority="47"/>
+    <w:lsdException w:name="Grid Table 3 Accent 2" w:uiPriority="48"/>
+    <w:lsdException w:name="Grid Table 4 Accent 2" w:uiPriority="49"/>
+    <w:lsdException w:name="Grid Table 5 Dark Accent 2" w:uiPriority="50"/>
+    <w:lsdException w:name="Grid Table 6 Colorful Accent 2" w:uiPriority="51"/>
+    <w:lsdException w:name="Grid Table 7 Colorful Accent 2" w:uiPriority="52"/>
+    <w:lsdException w:name="Grid Table 1 Light Accent 3" w:uiPriority="46"/>
+    <w:lsdException w:name="Grid Table 2 Accent 3" w:uiPriority="47"/>
+    <w:lsdException w:name="Grid Table 3 Accent 3" w:uiPriority="48"/>
+    <w:lsdException w:name="Grid Table 4 Accent 3" w:uiPriority="49"/>
+    <w:lsdException w:name="Grid Table 5 Dark Accent 3" w:uiPriority="50"/>
+    <w:lsdException w:name="Grid Table 6 Colorful Accent 3" w:uiPriority="51"/>
+    <w:lsdException w:name="Grid Table 7 Colorful Accent 3" w:uiPriority="52"/>
+    <w:lsdException w:name="Grid Table 1 Light Accent 4" w:uiPriority="46"/>
+    <w:lsdException w:name="Grid Table 2 Accent 4" w:uiPriority="47"/>
+    <w:lsdException w:name="Grid Table 3 Accent 4" w:uiPriority="48"/>
+    <w:lsdException w:name="Grid Table 4 Accent 4" w:uiPriority="49"/>
+    <w:lsdException w:name="Grid Table 5 Dark Accent 4" w:uiPriority="50"/>
+    <w:lsdException w:name="Grid Table 6 Colorful Accent 4" w:uiPriority="51"/>
+    <w:lsdException w:name="Grid Table 7 Colorful Accent 4" w:uiPriority="52"/>
+    <w:lsdException w:name="Grid Table 1 Light Accent 5" w:uiPriority="46"/>
+    <w:lsdException w:name="Grid Table 2 Accent 5" w:uiPriority="47"/>
+    <w:lsdException w:name="Grid Table 3 Accent 5" w:uiPriority="48"/>
+    <w:lsdException w:name="Grid Table 4 Accent 5" w:uiPriority="49"/>
+    <w:lsdException w:name="Grid Table 5 Dark Accent 5" w:uiPriority="50"/>
+    <w:lsdException w:name="Grid Table 6 Colorful Accent 5" w:uiPriority="51"/>
+    <w:lsdException w:name="Grid Table 7 Colorful Accent 5" w:uiPriority="52"/>
+    <w:lsdException w:name="Grid Table 1 Light Accent 6" w:uiPriority="46"/>
+    <w:lsdException w:name="Grid Table 2 Accent 6" w:uiPriority="47"/>
+    <w:lsdException w:name="Grid Table 3 Accent 6" w:uiPriority="48"/>
+    <w:lsdException w:name="Grid Table 4 Accent 6" w:uiPriority="49"/>
+    <w:lsdException w:name="Grid Table 5 Dark Accent 6" w:uiPriority="50"/>
+    <w:lsdException w:name="Grid Table 6 Colorful Accent 6" w:uiPriority="51"/>
+    <w:lsdException w:name="Grid Table 7 Colorful Accent 6" w:uiPriority="52"/>
+    <w:lsdException w:name="List Table 1 Light" w:uiPriority="46"/>
+    <w:lsdException w:name="List Table 2" w:uiPriority="47"/>
+    <w:lsdException w:name="List Table 3" w:uiPriority="48"/>
+    <w:lsdException w:name="List Table 4" w:uiPriority="49"/>
+    <w:lsdException w:name="List Table 5 Dark" w:uiPriority="50"/>
+    <w:lsdException w:name="List Table 6 Colorful" w:uiPriority="51"/>
+    <w:lsdException w:name="List Table 7 Colorful" w:uiPriority="52"/>
+    <w:lsdException w:name="List Table 1 Light Accent 1" w:uiPriority="46"/>
+    <w:lsdException w:name="List Table 2 Accent 1" w:uiPriority="47"/>
+    <w:lsdException w:name="List Table 3 Accent 1" w:uiPriority="48"/>
+    <w:lsdException w:name="List Table 4 Accent 1" w:uiPriority="49"/>
+    <w:lsdException w:name="List Table 5 Dark Accent 1" w:uiPriority="50"/>
+    <w:lsdException w:name="List Table 6 Colorful Accent 1" w:uiPriority="51"/>
+    <w:lsdException w:name="List Table 7 Colorful Accent 1" w:uiPriority="52"/>
+    <w:lsdException w:name="List Table 1 Light Accent 2" w:uiPriority="46"/>
+    <w:lsdException w:name="List Table 2 Accent 2" w:uiPriority="47"/>
+    <w:lsdException w:name="List Table 3 Accent 2" w:uiPriority="48"/>
+    <w:lsdException w:name="List Table 4 Accent 2" w:uiPriority="49"/>
+    <w:lsdException w:name="List Table 5 Dark Accent 2" w:uiPriority="50"/>
+    <w:lsdException w:name="List Table 6 Colorful Accent 2" w:uiPriority="51"/>
+    <w:lsdException w:name="List Table 7 Colorful Accent 2" w:uiPriority="52"/>
+    <w:lsdException w:name="List Table 1 Light Accent 3" w:uiPriority="46"/>
+    <w:lsdException w:name="List Table 2 Accent 3" w:uiPriority="47"/>
+    <w:lsdException w:name="List Table 3 Accent 3" w:uiPriority="48"/>
+    <w:lsdException w:name="List Table 4 Accent 3" w:uiPriority="49"/>
+    <w:lsdException w:name="List Table 5 Dark Accent 3" w:uiPriority="50"/>
+    <w:lsdException w:name="List Table 6 Colorful Accent 3" w:uiPriority="51"/>
+    <w:lsdException w:name="List Table 7 Colorful Accent 3" w:uiPriority="52"/>
+    <w:lsdException w:name="List Table 1 Light Accent 4" w:uiPriority="46"/>
+    <w:lsdException w:name="List Table 2 Accent 4" w:uiPriority="47"/>
+    <w:lsdException w:name="List Table 3 Accent 4" w:uiPriority="48"/>
+    <w:lsdException w:name="List Table 4 Accent 4" w:uiPriority="49"/>
+    <w:lsdException w:name="List Table 5 Dark Accent 4" w:uiPriority="50"/>
+    <w:lsdException w:name="List Table 6 Colorful Accent 4" w:uiPriority="51"/>
+    <w:lsdException w:name="List Table 7 Colorful Accent 4" w:uiPriority="52"/>
+    <w:lsdException w:name="List Table 1 Light Accent 5" w:uiPriority="46"/>
+    <w:lsdException w:name="List Table 2 Accent 5" w:uiPriority="47"/>
+    <w:lsdException w:name="List Table 3 Accent 5" w:uiPriority="48"/>
+    <w:lsdException w:name="List Table 4 Accent 5" w:uiPriority="49"/>
+    <w:lsdException w:name="List Table 5 Dark Accent 5" w:uiPriority="50"/>
+    <w:lsdException w:name="List Table 6 Colorful Accent 5" w:uiPriority="51"/>
+    <w:lsdException w:name="List Table 7 Colorful Accent 5" w:uiPriority="52"/>
+    <w:lsdException w:name="List Table 1 Light Accent 6" w:uiPriority="46"/>
+    <w:lsdException w:name="List Table 2 Accent 6" w:uiPriority="47"/>
+    <w:lsdException w:name="List Table 3 Accent 6" w:uiPriority="48"/>
+    <w:lsdException w:name="List Table 4 Accent 6" w:uiPriority="49"/>
+    <w:lsdException w:name="List Table 5 Dark Accent 6" w:uiPriority="50"/>
+    <w:lsdException w:name="List Table 6 Colorful Accent 6" w:uiPriority="51"/>
+    <w:lsdException w:name="List Table 7 Colorful Accent 6" w:uiPriority="52"/>
   </w:latentStyles>
   <w:style w:type="paragraph" w:default="1" w:styleId="Normal">
     <w:name w:val="Normal"/>
@@ -3139,7 +3393,6 @@
     <w:uiPriority w:val="99"/>
     <w:semiHidden/>
     <w:unhideWhenUsed/>
-    <w:qFormat/>
     <w:tblPr>
       <w:tblInd w:w="0" w:type="dxa"/>
       <w:tblCellMar>
@@ -3495,7 +3748,7 @@
   <a:extraClrSchemeLst/>
   <a:extLst>
     <a:ext uri="{05A4C25C-085E-4340-85A3-A5531E510DB2}">
-      <thm15:themeFamily xmlns:thm15="http://schemas.microsoft.com/office/thememl/2012/main" xmlns="" name="Office Theme" id="{62F939B6-93AF-4DB8-9C6B-D6C7DFDC589F}" vid="{4A3C46E8-61CC-4603-A589-7422A47A8E4A}"/>
+      <thm15:themeFamily xmlns:thm15="http://schemas.microsoft.com/office/thememl/2012/main" name="Office Theme" id="{62F939B6-93AF-4DB8-9C6B-D6C7DFDC589F}" vid="{4A3C46E8-61CC-4603-A589-7422A47A8E4A}"/>
     </a:ext>
   </a:extLst>
 </a:theme>

</xml_diff>